<commit_message>
Review báo cáo lần 1
</commit_message>
<xml_diff>
--- a/01. Phương Anh/LeDuongPhuongAnh_BAOCAO.docx
+++ b/01. Phương Anh/LeDuongPhuongAnh_BAOCAO.docx
@@ -1,6 +1,6 @@
 
 <file path=word/document.xml><?xml version="1.0" encoding="utf-8"?>
-<w:document xmlns:wpc="http://schemas.microsoft.com/office/word/2010/wordprocessingCanvas" xmlns:mc="http://schemas.openxmlformats.org/markup-compatibility/2006" xmlns:o="urn:schemas-microsoft-com:office:office" xmlns:r="http://schemas.openxmlformats.org/officeDocument/2006/relationships" xmlns:m="http://schemas.openxmlformats.org/officeDocument/2006/math" xmlns:v="urn:schemas-microsoft-com:vml" xmlns:wp14="http://schemas.microsoft.com/office/word/2010/wordprocessingDrawing" xmlns:wp="http://schemas.openxmlformats.org/drawingml/2006/wordprocessingDrawing" xmlns:w10="urn:schemas-microsoft-com:office:word" xmlns:w="http://schemas.openxmlformats.org/wordprocessingml/2006/main" xmlns:w14="http://schemas.microsoft.com/office/word/2010/wordml" xmlns:wpg="http://schemas.microsoft.com/office/word/2010/wordprocessingGroup" xmlns:wpi="http://schemas.microsoft.com/office/word/2010/wordprocessingInk" xmlns:wne="http://schemas.microsoft.com/office/word/2006/wordml" xmlns:wps="http://schemas.microsoft.com/office/word/2010/wordprocessingShape" mc:Ignorable="w14 wp14">
+<w:document xmlns:wpc="http://schemas.microsoft.com/office/word/2010/wordprocessingCanvas" xmlns:cx="http://schemas.microsoft.com/office/drawing/2014/chartex" xmlns:mc="http://schemas.openxmlformats.org/markup-compatibility/2006" xmlns:o="urn:schemas-microsoft-com:office:office" xmlns:r="http://schemas.openxmlformats.org/officeDocument/2006/relationships" xmlns:m="http://schemas.openxmlformats.org/officeDocument/2006/math" xmlns:v="urn:schemas-microsoft-com:vml" xmlns:wp14="http://schemas.microsoft.com/office/word/2010/wordprocessingDrawing" xmlns:wp="http://schemas.openxmlformats.org/drawingml/2006/wordprocessingDrawing" xmlns:w10="urn:schemas-microsoft-com:office:word" xmlns:w="http://schemas.openxmlformats.org/wordprocessingml/2006/main" xmlns:w14="http://schemas.microsoft.com/office/word/2010/wordml" xmlns:w15="http://schemas.microsoft.com/office/word/2012/wordml" xmlns:w16se="http://schemas.microsoft.com/office/word/2015/wordml/symex" xmlns:wpg="http://schemas.microsoft.com/office/word/2010/wordprocessingGroup" xmlns:wpi="http://schemas.microsoft.com/office/word/2010/wordprocessingInk" xmlns:wne="http://schemas.microsoft.com/office/word/2006/wordml" xmlns:wps="http://schemas.microsoft.com/office/word/2010/wordprocessingShape" mc:Ignorable="w14 w15 w16se wp14">
   <w:body>
     <w:p>
       <w:pPr>
@@ -109,7 +109,7 @@
                     <pic:cNvPicPr preferRelativeResize="0"/>
                   </pic:nvPicPr>
                   <pic:blipFill>
-                    <a:blip r:embed="rId9"/>
+                    <a:blip r:embed="rId8"/>
                     <a:srcRect/>
                     <a:stretch>
                       <a:fillRect/>
@@ -399,8 +399,6 @@
         </w:rPr>
         <w:t>10/7/2021</w:t>
       </w:r>
-      <w:bookmarkStart w:id="0" w:name="_GoBack"/>
-      <w:bookmarkEnd w:id="0"/>
     </w:p>
     <w:p>
       <w:pPr>
@@ -410,7 +408,7 @@
           <w:i/>
         </w:rPr>
         <w:sectPr>
-          <w:footerReference w:type="default" r:id="rId10"/>
+          <w:footerReference w:type="default" r:id="rId9"/>
           <w:pgSz w:w="12240" w:h="15840"/>
           <w:pgMar w:top="1411" w:right="1138" w:bottom="1411" w:left="1699" w:header="720" w:footer="720" w:gutter="0"/>
           <w:pgNumType w:start="1"/>
@@ -425,12 +423,12 @@
         <w:pStyle w:val="Heading1"/>
         <w:ind w:firstLine="0"/>
       </w:pPr>
-      <w:bookmarkStart w:id="1" w:name="_Toc76799364"/>
+      <w:bookmarkStart w:id="0" w:name="_Toc76799364"/>
       <w:r>
         <w:lastRenderedPageBreak/>
         <w:t>LỜI CAM ĐOAN</w:t>
       </w:r>
-      <w:bookmarkEnd w:id="1"/>
+      <w:bookmarkEnd w:id="0"/>
     </w:p>
     <w:p>
       <w:pPr>
@@ -1573,12 +1571,12 @@
         <w:pStyle w:val="Heading1"/>
         <w:ind w:firstLine="0"/>
       </w:pPr>
-      <w:bookmarkStart w:id="2" w:name="_Toc76799365"/>
+      <w:bookmarkStart w:id="1" w:name="_Toc76799365"/>
       <w:r>
         <w:lastRenderedPageBreak/>
         <w:t>DANH MỤC BẢNG BIỂU</w:t>
       </w:r>
-      <w:bookmarkEnd w:id="2"/>
+      <w:bookmarkEnd w:id="1"/>
     </w:p>
     <w:sdt>
       <w:sdtPr>
@@ -1742,7 +1740,7 @@
         <w:spacing w:before="0" w:after="200" w:line="276" w:lineRule="auto"/>
         <w:jc w:val="left"/>
         <w:sectPr>
-          <w:footerReference w:type="default" r:id="rId11"/>
+          <w:footerReference w:type="default" r:id="rId10"/>
           <w:pgSz w:w="12240" w:h="15840"/>
           <w:pgMar w:top="1440" w:right="1440" w:bottom="1440" w:left="1440" w:header="720" w:footer="720" w:gutter="0"/>
           <w:pgNumType w:start="1"/>
@@ -1763,12 +1761,12 @@
           <w:numId w:val="1"/>
         </w:numPr>
       </w:pPr>
-      <w:bookmarkStart w:id="3" w:name="_Toc76799366"/>
+      <w:bookmarkStart w:id="2" w:name="_Toc76799366"/>
       <w:r>
         <w:lastRenderedPageBreak/>
         <w:t>TỔNG QUAN LÝ THUYẾT</w:t>
       </w:r>
-      <w:bookmarkEnd w:id="3"/>
+      <w:bookmarkEnd w:id="2"/>
     </w:p>
     <w:p>
       <w:pPr>
@@ -1777,14 +1775,24 @@
           <w:ilvl w:val="1"/>
           <w:numId w:val="1"/>
         </w:numPr>
-      </w:pPr>
-      <w:bookmarkStart w:id="4" w:name="_Toc76799367"/>
-      <w:r>
-        <w:t>ERP là gì?</w:t>
-      </w:r>
-      <w:bookmarkEnd w:id="4"/>
-    </w:p>
-    <w:p>
+        <w:rPr>
+          <w:highlight w:val="yellow"/>
+        </w:rPr>
+      </w:pPr>
+      <w:r>
+        <w:rPr>
+          <w:highlight w:val="yellow"/>
+        </w:rPr>
+        <w:t>Khái niệm ERP</w:t>
+      </w:r>
+    </w:p>
+    <w:p>
+      <w:pPr>
+        <w:rPr>
+          <w:color w:val="473124"/>
+          <w:shd w:val="clear" w:color="auto" w:fill="FFFFFF"/>
+        </w:rPr>
+      </w:pPr>
       <w:r>
         <w:rPr>
           <w:rStyle w:val="Strong"/>
@@ -1799,6 +1807,27 @@
           <w:shd w:val="clear" w:color="auto" w:fill="FFFFFF"/>
         </w:rPr>
         <w:t> (Enterprise resource planning systems): là một loại giải pháp phần mềm quản lý đa chức năng, đa phòng ban giúp một doanh nghiệp, một tổ chức có thể sử dụng để thu thập, lưu trữ, quản lý và phân tích dữ liệu từ hoạt động kinh doanh của mình, bao gồm lập kế hoạch về sản phẩm, chi phí, sản xuất hoặc cung cấp dịch vụ, tiếp thị và bán hàng, giao hàng và thanh toán.</w:t>
+      </w:r>
+      <w:r>
+        <w:rPr>
+          <w:color w:val="473124"/>
+          <w:shd w:val="clear" w:color="auto" w:fill="FFFFFF"/>
+        </w:rPr>
+        <w:t xml:space="preserve"> </w:t>
+      </w:r>
+    </w:p>
+    <w:p>
+      <w:pPr>
+        <w:rPr>
+          <w:color w:val="FF0000"/>
+        </w:rPr>
+      </w:pPr>
+      <w:r>
+        <w:rPr>
+          <w:color w:val="FF0000"/>
+          <w:shd w:val="clear" w:color="auto" w:fill="FFFFFF"/>
+        </w:rPr>
+        <w:t>Với các định nghĩa, khái niệm, thống kê, … cần đưa ra trích dẫn tài liệu tham khảo. Lên Google tìm hiểu trích dẫn như thế nào.</w:t>
       </w:r>
     </w:p>
     <w:p>
@@ -1809,11 +1838,11 @@
           <w:numId w:val="1"/>
         </w:numPr>
       </w:pPr>
-      <w:bookmarkStart w:id="5" w:name="_Toc76799368"/>
+      <w:bookmarkStart w:id="3" w:name="_Toc76799368"/>
       <w:r>
         <w:t>Dữ liệu nguồn (Master Data)</w:t>
       </w:r>
-      <w:bookmarkEnd w:id="5"/>
+      <w:bookmarkEnd w:id="3"/>
     </w:p>
     <w:p>
       <w:r>
@@ -2312,7 +2341,6 @@
           <w:sz w:val="26"/>
           <w:szCs w:val="26"/>
         </w:rPr>
-        <w:lastRenderedPageBreak/>
         <w:t>Module master data khách hàng dùng để quản lý các thông tin của khách hàng, gồm các thông tin chung củ</w:t>
       </w:r>
       <w:r>
@@ -2606,7 +2634,16 @@
           <w:sz w:val="26"/>
           <w:szCs w:val="26"/>
         </w:rPr>
-        <w:t xml:space="preserve"> nguyên liệu, thuộc tính, đơn vị tính và giá của nguyên liệu. Bên cạ</w:t>
+        <w:t xml:space="preserve"> nguyên liệu, thuộc tính, đơn vị tính và giá của nguyên liệu. Bên </w:t>
+      </w:r>
+      <w:r>
+        <w:rPr>
+          <w:rFonts w:ascii="Times New Roman" w:hAnsi="Times New Roman" w:cs="Times New Roman"/>
+          <w:sz w:val="26"/>
+          <w:szCs w:val="26"/>
+        </w:rPr>
+        <w:lastRenderedPageBreak/>
+        <w:t>cạ</w:t>
       </w:r>
       <w:r>
         <w:rPr>
@@ -2677,16 +2714,7 @@
           <w:sz w:val="26"/>
           <w:szCs w:val="26"/>
         </w:rPr>
-        <w:t xml:space="preserve">Các thông tin được quản lý ở module này là cơ sở để thực hiện các chứng từ của các quy trình mua hàng; bán hàng; và sản xuất của doanh nghiệp. Ngoài ra, </w:t>
-      </w:r>
-      <w:r>
-        <w:rPr>
-          <w:rFonts w:ascii="Times New Roman" w:hAnsi="Times New Roman" w:cs="Times New Roman"/>
-          <w:sz w:val="26"/>
-          <w:szCs w:val="26"/>
-        </w:rPr>
-        <w:lastRenderedPageBreak/>
-        <w:t>các thông tin này cũng là cơ sở để doanh nghiệp quản lý số lượng tồn kho của nguyên liệu.</w:t>
+        <w:t>Các thông tin được quản lý ở module này là cơ sở để thực hiện các chứng từ của các quy trình mua hàng; bán hàng; và sản xuất của doanh nghiệp. Ngoài ra, các thông tin này cũng là cơ sở để doanh nghiệp quản lý số lượng tồn kho của nguyên liệu.</w:t>
       </w:r>
     </w:p>
     <w:p>
@@ -3116,6 +3144,7 @@
           <w:sz w:val="26"/>
           <w:szCs w:val="26"/>
         </w:rPr>
+        <w:lastRenderedPageBreak/>
         <w:t>Những Quy trình sơn được thêm vào và quản lý tại đây sẽ được sử dụng để giúp khai báo Định mức Sơn của TP/BTP khi làm BĐM (tại Module Bảng định mức).</w:t>
       </w:r>
     </w:p>
@@ -3153,7 +3182,6 @@
           <w:sz w:val="26"/>
           <w:szCs w:val="26"/>
         </w:rPr>
-        <w:lastRenderedPageBreak/>
         <w:t>Module này dùng để quản lý cơ cấu tổ chức cũng như nguồn lực nhân sự phục vụ cho các hoạt động của doanh nghiệp.</w:t>
       </w:r>
     </w:p>
@@ -3325,6 +3353,7 @@
         <w:rPr>
           <w:b/>
         </w:rPr>
+        <w:lastRenderedPageBreak/>
         <w:t>Master Bảng định mức:</w:t>
       </w:r>
     </w:p>
@@ -3341,7 +3370,6 @@
     </w:p>
     <w:p>
       <w:r>
-        <w:lastRenderedPageBreak/>
         <w:t>Nguyên phụ liệu bao gồm: Nguyên liệu chính, Hardware, Sơn, Phụ liệu đóng gói và những</w:t>
       </w:r>
       <w:r>
@@ -3364,13 +3392,13 @@
           <w:numId w:val="1"/>
         </w:numPr>
       </w:pPr>
-      <w:bookmarkStart w:id="6" w:name="_3rdcrjn" w:colFirst="0" w:colLast="0"/>
-      <w:bookmarkStart w:id="7" w:name="_Toc76799369"/>
-      <w:bookmarkEnd w:id="6"/>
+      <w:bookmarkStart w:id="4" w:name="_3rdcrjn" w:colFirst="0" w:colLast="0"/>
+      <w:bookmarkStart w:id="5" w:name="_Toc76799369"/>
+      <w:bookmarkEnd w:id="4"/>
       <w:r>
         <w:t>Phân hệ bán hàng</w:t>
       </w:r>
-      <w:bookmarkEnd w:id="7"/>
+      <w:bookmarkEnd w:id="5"/>
     </w:p>
     <w:p>
       <w:pPr>
@@ -3609,11 +3637,12 @@
           <w:numId w:val="1"/>
         </w:numPr>
       </w:pPr>
-      <w:bookmarkStart w:id="8" w:name="_Toc76799370"/>
-      <w:r>
+      <w:bookmarkStart w:id="6" w:name="_Toc76799370"/>
+      <w:r>
+        <w:lastRenderedPageBreak/>
         <w:t>Phân hệ mua hàng</w:t>
       </w:r>
-      <w:bookmarkEnd w:id="8"/>
+      <w:bookmarkEnd w:id="6"/>
     </w:p>
     <w:p>
       <w:pPr>
@@ -3683,7 +3712,6 @@
           <w:sz w:val="26"/>
           <w:szCs w:val="26"/>
         </w:rPr>
-        <w:lastRenderedPageBreak/>
         <w:t>Quy trình mua hàng nhập khẩu</w:t>
       </w:r>
     </w:p>
@@ -3959,6 +3987,7 @@
           <w:sz w:val="26"/>
           <w:szCs w:val="26"/>
         </w:rPr>
+        <w:lastRenderedPageBreak/>
         <w:t>Quy trình chi phí mua hàng:</w:t>
       </w:r>
     </w:p>
@@ -3990,12 +4019,11 @@
           <w:numId w:val="1"/>
         </w:numPr>
       </w:pPr>
-      <w:bookmarkStart w:id="9" w:name="_Toc76799371"/>
-      <w:r>
-        <w:lastRenderedPageBreak/>
+      <w:bookmarkStart w:id="7" w:name="_Toc76799371"/>
+      <w:r>
         <w:t>Phân hệ sản xuất</w:t>
       </w:r>
-      <w:bookmarkEnd w:id="9"/>
+      <w:bookmarkEnd w:id="7"/>
     </w:p>
     <w:p>
       <w:pPr>
@@ -4365,6 +4393,7 @@
           <w:sz w:val="26"/>
           <w:szCs w:val="26"/>
         </w:rPr>
+        <w:lastRenderedPageBreak/>
         <w:t xml:space="preserve">Quy trình gia công ngoài bán thành phẩm/thành phẩm: </w:t>
       </w:r>
     </w:p>
@@ -4373,11 +4402,7 @@
         <w:ind w:left="1080"/>
       </w:pPr>
       <w:r>
-        <w:t xml:space="preserve">Quy trình này mô tả chi tiết hoạt động, dòng chảy dữ liệu của nghiệp vụ gia công ngoài BTP/TP (thời gian gia công, số lượng BTP/TP, công đoạn gia </w:t>
-      </w:r>
-      <w:r>
-        <w:lastRenderedPageBreak/>
-        <w:t>công, ...) của doanh nghiệp. Từ thời điểm tiếp nhận yêu cầu gia công cho đến khi hoàn thành Nhập kho mua hàng gia công để tiếp tục thực hiện sản xuất.</w:t>
+        <w:t>Quy trình này mô tả chi tiết hoạt động, dòng chảy dữ liệu của nghiệp vụ gia công ngoài BTP/TP (thời gian gia công, số lượng BTP/TP, công đoạn gia công, ...) của doanh nghiệp. Từ thời điểm tiếp nhận yêu cầu gia công cho đến khi hoàn thành Nhập kho mua hàng gia công để tiếp tục thực hiện sản xuất.</w:t>
       </w:r>
     </w:p>
     <w:p>
@@ -4391,6 +4416,21 @@
           <w:szCs w:val="28"/>
         </w:rPr>
       </w:pPr>
+    </w:p>
+    <w:p>
+      <w:pPr>
+        <w:rPr>
+          <w:b/>
+          <w:smallCaps/>
+          <w:color w:val="000000"/>
+          <w:sz w:val="28"/>
+          <w:szCs w:val="28"/>
+        </w:rPr>
+      </w:pPr>
+      <w:bookmarkStart w:id="8" w:name="_Toc76799372"/>
+      <w:r>
+        <w:br w:type="page"/>
+      </w:r>
     </w:p>
     <w:p>
       <w:pPr>
@@ -4400,11 +4440,13 @@
           <w:numId w:val="1"/>
         </w:numPr>
       </w:pPr>
-      <w:bookmarkStart w:id="10" w:name="_Toc76799372"/>
-      <w:r>
+      <w:bookmarkStart w:id="9" w:name="_GoBack"/>
+      <w:bookmarkEnd w:id="9"/>
+      <w:r>
+        <w:lastRenderedPageBreak/>
         <w:t>PHÂN TÍCH QUY TRÌNH NGHIỆP VỤ</w:t>
       </w:r>
-      <w:bookmarkEnd w:id="10"/>
+      <w:bookmarkEnd w:id="8"/>
     </w:p>
     <w:p>
       <w:pPr>
@@ -4458,7 +4500,7 @@
           <w:numId w:val="1"/>
         </w:numPr>
       </w:pPr>
-      <w:bookmarkStart w:id="11" w:name="_Toc76799373"/>
+      <w:bookmarkStart w:id="10" w:name="_Toc76799373"/>
       <w:r>
         <w:lastRenderedPageBreak/>
         <w:t>T</w:t>
@@ -4466,7 +4508,7 @@
       <w:r>
         <w:t>RIỂN KHAI ERP</w:t>
       </w:r>
-      <w:bookmarkEnd w:id="11"/>
+      <w:bookmarkEnd w:id="10"/>
     </w:p>
     <w:p>
       <w:pPr>
@@ -4506,12 +4548,12 @@
           <w:numId w:val="1"/>
         </w:numPr>
       </w:pPr>
-      <w:bookmarkStart w:id="12" w:name="_Toc76799374"/>
+      <w:bookmarkStart w:id="11" w:name="_Toc76799374"/>
       <w:r>
         <w:lastRenderedPageBreak/>
         <w:t>KẾT LUẬN</w:t>
       </w:r>
-      <w:bookmarkEnd w:id="12"/>
+      <w:bookmarkEnd w:id="11"/>
     </w:p>
     <w:p>
       <w:pPr>
@@ -4527,12 +4569,12 @@
         <w:pStyle w:val="Heading1"/>
         <w:ind w:firstLine="0"/>
       </w:pPr>
-      <w:bookmarkStart w:id="13" w:name="_Toc76799375"/>
+      <w:bookmarkStart w:id="12" w:name="_Toc76799375"/>
       <w:r>
         <w:lastRenderedPageBreak/>
         <w:t>TÀI LIỆU THAM KHẢO</w:t>
       </w:r>
-      <w:bookmarkEnd w:id="13"/>
+      <w:bookmarkEnd w:id="12"/>
     </w:p>
     <w:p>
       <w:pPr>
@@ -4551,12 +4593,12 @@
         <w:pStyle w:val="Heading1"/>
         <w:ind w:firstLine="0"/>
       </w:pPr>
-      <w:bookmarkStart w:id="14" w:name="_Toc76799376"/>
+      <w:bookmarkStart w:id="13" w:name="_Toc76799376"/>
       <w:r>
         <w:lastRenderedPageBreak/>
         <w:t>PHỤ LỤC</w:t>
       </w:r>
-      <w:bookmarkEnd w:id="14"/>
+      <w:bookmarkEnd w:id="13"/>
     </w:p>
     <w:p>
       <w:pPr>
@@ -4579,7 +4621,7 @@
 </file>
 
 <file path=word/endnotes.xml><?xml version="1.0" encoding="utf-8"?>
-<w:endnotes xmlns:wpc="http://schemas.microsoft.com/office/word/2010/wordprocessingCanvas" xmlns:mc="http://schemas.openxmlformats.org/markup-compatibility/2006" xmlns:o="urn:schemas-microsoft-com:office:office" xmlns:r="http://schemas.openxmlformats.org/officeDocument/2006/relationships" xmlns:m="http://schemas.openxmlformats.org/officeDocument/2006/math" xmlns:v="urn:schemas-microsoft-com:vml" xmlns:wp14="http://schemas.microsoft.com/office/word/2010/wordprocessingDrawing" xmlns:wp="http://schemas.openxmlformats.org/drawingml/2006/wordprocessingDrawing" xmlns:w10="urn:schemas-microsoft-com:office:word" xmlns:w="http://schemas.openxmlformats.org/wordprocessingml/2006/main" xmlns:w14="http://schemas.microsoft.com/office/word/2010/wordml" xmlns:wpg="http://schemas.microsoft.com/office/word/2010/wordprocessingGroup" xmlns:wpi="http://schemas.microsoft.com/office/word/2010/wordprocessingInk" xmlns:wne="http://schemas.microsoft.com/office/word/2006/wordml" xmlns:wps="http://schemas.microsoft.com/office/word/2010/wordprocessingShape" mc:Ignorable="w14 wp14">
+<w:endnotes xmlns:wpc="http://schemas.microsoft.com/office/word/2010/wordprocessingCanvas" xmlns:cx="http://schemas.microsoft.com/office/drawing/2014/chartex" xmlns:mc="http://schemas.openxmlformats.org/markup-compatibility/2006" xmlns:o="urn:schemas-microsoft-com:office:office" xmlns:r="http://schemas.openxmlformats.org/officeDocument/2006/relationships" xmlns:m="http://schemas.openxmlformats.org/officeDocument/2006/math" xmlns:v="urn:schemas-microsoft-com:vml" xmlns:wp14="http://schemas.microsoft.com/office/word/2010/wordprocessingDrawing" xmlns:wp="http://schemas.openxmlformats.org/drawingml/2006/wordprocessingDrawing" xmlns:w10="urn:schemas-microsoft-com:office:word" xmlns:w="http://schemas.openxmlformats.org/wordprocessingml/2006/main" xmlns:w14="http://schemas.microsoft.com/office/word/2010/wordml" xmlns:w15="http://schemas.microsoft.com/office/word/2012/wordml" xmlns:w16se="http://schemas.microsoft.com/office/word/2015/wordml/symex" xmlns:wpg="http://schemas.microsoft.com/office/word/2010/wordprocessingGroup" xmlns:wpi="http://schemas.microsoft.com/office/word/2010/wordprocessingInk" xmlns:wne="http://schemas.microsoft.com/office/word/2006/wordml" xmlns:wps="http://schemas.microsoft.com/office/word/2010/wordprocessingShape" mc:Ignorable="w14 w15 w16se wp14">
   <w:endnote w:type="separator" w:id="-1">
     <w:p>
       <w:pPr>
@@ -4604,7 +4646,7 @@
 </file>
 
 <file path=word/footer1.xml><?xml version="1.0" encoding="utf-8"?>
-<w:ftr xmlns:wpc="http://schemas.microsoft.com/office/word/2010/wordprocessingCanvas" xmlns:mc="http://schemas.openxmlformats.org/markup-compatibility/2006" xmlns:o="urn:schemas-microsoft-com:office:office" xmlns:r="http://schemas.openxmlformats.org/officeDocument/2006/relationships" xmlns:m="http://schemas.openxmlformats.org/officeDocument/2006/math" xmlns:v="urn:schemas-microsoft-com:vml" xmlns:wp14="http://schemas.microsoft.com/office/word/2010/wordprocessingDrawing" xmlns:wp="http://schemas.openxmlformats.org/drawingml/2006/wordprocessingDrawing" xmlns:w10="urn:schemas-microsoft-com:office:word" xmlns:w="http://schemas.openxmlformats.org/wordprocessingml/2006/main" xmlns:w14="http://schemas.microsoft.com/office/word/2010/wordml" xmlns:wpg="http://schemas.microsoft.com/office/word/2010/wordprocessingGroup" xmlns:wpi="http://schemas.microsoft.com/office/word/2010/wordprocessingInk" xmlns:wne="http://schemas.microsoft.com/office/word/2006/wordml" xmlns:wps="http://schemas.microsoft.com/office/word/2010/wordprocessingShape" mc:Ignorable="w14 wp14">
+<w:ftr xmlns:wpc="http://schemas.microsoft.com/office/word/2010/wordprocessingCanvas" xmlns:cx="http://schemas.microsoft.com/office/drawing/2014/chartex" xmlns:mc="http://schemas.openxmlformats.org/markup-compatibility/2006" xmlns:o="urn:schemas-microsoft-com:office:office" xmlns:r="http://schemas.openxmlformats.org/officeDocument/2006/relationships" xmlns:m="http://schemas.openxmlformats.org/officeDocument/2006/math" xmlns:v="urn:schemas-microsoft-com:vml" xmlns:wp14="http://schemas.microsoft.com/office/word/2010/wordprocessingDrawing" xmlns:wp="http://schemas.openxmlformats.org/drawingml/2006/wordprocessingDrawing" xmlns:w10="urn:schemas-microsoft-com:office:word" xmlns:w="http://schemas.openxmlformats.org/wordprocessingml/2006/main" xmlns:w14="http://schemas.microsoft.com/office/word/2010/wordml" xmlns:w15="http://schemas.microsoft.com/office/word/2012/wordml" xmlns:w16se="http://schemas.microsoft.com/office/word/2015/wordml/symex" xmlns:wpg="http://schemas.microsoft.com/office/word/2010/wordprocessingGroup" xmlns:wpi="http://schemas.microsoft.com/office/word/2010/wordprocessingInk" xmlns:wne="http://schemas.microsoft.com/office/word/2006/wordml" xmlns:wps="http://schemas.microsoft.com/office/word/2010/wordprocessingShape" mc:Ignorable="w14 w15 w16se wp14">
   <w:p>
     <w:pPr>
       <w:pBdr>
@@ -4648,7 +4690,7 @@
 </file>
 
 <file path=word/footer2.xml><?xml version="1.0" encoding="utf-8"?>
-<w:ftr xmlns:wpc="http://schemas.microsoft.com/office/word/2010/wordprocessingCanvas" xmlns:mc="http://schemas.openxmlformats.org/markup-compatibility/2006" xmlns:o="urn:schemas-microsoft-com:office:office" xmlns:r="http://schemas.openxmlformats.org/officeDocument/2006/relationships" xmlns:m="http://schemas.openxmlformats.org/officeDocument/2006/math" xmlns:v="urn:schemas-microsoft-com:vml" xmlns:wp14="http://schemas.microsoft.com/office/word/2010/wordprocessingDrawing" xmlns:wp="http://schemas.openxmlformats.org/drawingml/2006/wordprocessingDrawing" xmlns:w10="urn:schemas-microsoft-com:office:word" xmlns:w="http://schemas.openxmlformats.org/wordprocessingml/2006/main" xmlns:w14="http://schemas.microsoft.com/office/word/2010/wordml" xmlns:wpg="http://schemas.microsoft.com/office/word/2010/wordprocessingGroup" xmlns:wpi="http://schemas.microsoft.com/office/word/2010/wordprocessingInk" xmlns:wne="http://schemas.microsoft.com/office/word/2006/wordml" xmlns:wps="http://schemas.microsoft.com/office/word/2010/wordprocessingShape" mc:Ignorable="w14 wp14">
+<w:ftr xmlns:wpc="http://schemas.microsoft.com/office/word/2010/wordprocessingCanvas" xmlns:cx="http://schemas.microsoft.com/office/drawing/2014/chartex" xmlns:mc="http://schemas.openxmlformats.org/markup-compatibility/2006" xmlns:o="urn:schemas-microsoft-com:office:office" xmlns:r="http://schemas.openxmlformats.org/officeDocument/2006/relationships" xmlns:m="http://schemas.openxmlformats.org/officeDocument/2006/math" xmlns:v="urn:schemas-microsoft-com:vml" xmlns:wp14="http://schemas.microsoft.com/office/word/2010/wordprocessingDrawing" xmlns:wp="http://schemas.openxmlformats.org/drawingml/2006/wordprocessingDrawing" xmlns:w10="urn:schemas-microsoft-com:office:word" xmlns:w="http://schemas.openxmlformats.org/wordprocessingml/2006/main" xmlns:w14="http://schemas.microsoft.com/office/word/2010/wordml" xmlns:w15="http://schemas.microsoft.com/office/word/2012/wordml" xmlns:w16se="http://schemas.microsoft.com/office/word/2015/wordml/symex" xmlns:wpg="http://schemas.microsoft.com/office/word/2010/wordprocessingGroup" xmlns:wpi="http://schemas.microsoft.com/office/word/2010/wordprocessingInk" xmlns:wne="http://schemas.microsoft.com/office/word/2006/wordml" xmlns:wps="http://schemas.microsoft.com/office/word/2010/wordprocessingShape" mc:Ignorable="w14 w15 w16se wp14">
   <w:p>
     <w:pPr>
       <w:pBdr>
@@ -4691,7 +4733,7 @@
         <w:noProof/>
         <w:color w:val="000000"/>
       </w:rPr>
-      <w:t>12</w:t>
+      <w:t>8</w:t>
     </w:r>
     <w:r>
       <w:rPr>
@@ -4723,7 +4765,7 @@
 </file>
 
 <file path=word/footnotes.xml><?xml version="1.0" encoding="utf-8"?>
-<w:footnotes xmlns:wpc="http://schemas.microsoft.com/office/word/2010/wordprocessingCanvas" xmlns:mc="http://schemas.openxmlformats.org/markup-compatibility/2006" xmlns:o="urn:schemas-microsoft-com:office:office" xmlns:r="http://schemas.openxmlformats.org/officeDocument/2006/relationships" xmlns:m="http://schemas.openxmlformats.org/officeDocument/2006/math" xmlns:v="urn:schemas-microsoft-com:vml" xmlns:wp14="http://schemas.microsoft.com/office/word/2010/wordprocessingDrawing" xmlns:wp="http://schemas.openxmlformats.org/drawingml/2006/wordprocessingDrawing" xmlns:w10="urn:schemas-microsoft-com:office:word" xmlns:w="http://schemas.openxmlformats.org/wordprocessingml/2006/main" xmlns:w14="http://schemas.microsoft.com/office/word/2010/wordml" xmlns:wpg="http://schemas.microsoft.com/office/word/2010/wordprocessingGroup" xmlns:wpi="http://schemas.microsoft.com/office/word/2010/wordprocessingInk" xmlns:wne="http://schemas.microsoft.com/office/word/2006/wordml" xmlns:wps="http://schemas.microsoft.com/office/word/2010/wordprocessingShape" mc:Ignorable="w14 wp14">
+<w:footnotes xmlns:wpc="http://schemas.microsoft.com/office/word/2010/wordprocessingCanvas" xmlns:cx="http://schemas.microsoft.com/office/drawing/2014/chartex" xmlns:mc="http://schemas.openxmlformats.org/markup-compatibility/2006" xmlns:o="urn:schemas-microsoft-com:office:office" xmlns:r="http://schemas.openxmlformats.org/officeDocument/2006/relationships" xmlns:m="http://schemas.openxmlformats.org/officeDocument/2006/math" xmlns:v="urn:schemas-microsoft-com:vml" xmlns:wp14="http://schemas.microsoft.com/office/word/2010/wordprocessingDrawing" xmlns:wp="http://schemas.openxmlformats.org/drawingml/2006/wordprocessingDrawing" xmlns:w10="urn:schemas-microsoft-com:office:word" xmlns:w="http://schemas.openxmlformats.org/wordprocessingml/2006/main" xmlns:w14="http://schemas.microsoft.com/office/word/2010/wordml" xmlns:w15="http://schemas.microsoft.com/office/word/2012/wordml" xmlns:w16se="http://schemas.microsoft.com/office/word/2015/wordml/symex" xmlns:wpg="http://schemas.microsoft.com/office/word/2010/wordprocessingGroup" xmlns:wpi="http://schemas.microsoft.com/office/word/2010/wordprocessingInk" xmlns:wne="http://schemas.microsoft.com/office/word/2006/wordml" xmlns:wps="http://schemas.microsoft.com/office/word/2010/wordprocessingShape" mc:Ignorable="w14 w15 w16se wp14">
   <w:footnote w:type="separator" w:id="-1">
     <w:p>
       <w:pPr>
@@ -4748,7 +4790,7 @@
 </file>
 
 <file path=word/numbering.xml><?xml version="1.0" encoding="utf-8"?>
-<w:numbering xmlns:wpc="http://schemas.microsoft.com/office/word/2010/wordprocessingCanvas" xmlns:mc="http://schemas.openxmlformats.org/markup-compatibility/2006" xmlns:o="urn:schemas-microsoft-com:office:office" xmlns:r="http://schemas.openxmlformats.org/officeDocument/2006/relationships" xmlns:m="http://schemas.openxmlformats.org/officeDocument/2006/math" xmlns:v="urn:schemas-microsoft-com:vml" xmlns:wp14="http://schemas.microsoft.com/office/word/2010/wordprocessingDrawing" xmlns:wp="http://schemas.openxmlformats.org/drawingml/2006/wordprocessingDrawing" xmlns:w10="urn:schemas-microsoft-com:office:word" xmlns:w="http://schemas.openxmlformats.org/wordprocessingml/2006/main" xmlns:w14="http://schemas.microsoft.com/office/word/2010/wordml" xmlns:wpg="http://schemas.microsoft.com/office/word/2010/wordprocessingGroup" xmlns:wpi="http://schemas.microsoft.com/office/word/2010/wordprocessingInk" xmlns:wne="http://schemas.microsoft.com/office/word/2006/wordml" xmlns:wps="http://schemas.microsoft.com/office/word/2010/wordprocessingShape" mc:Ignorable="w14 wp14">
+<w:numbering xmlns:wpc="http://schemas.microsoft.com/office/word/2010/wordprocessingCanvas" xmlns:cx="http://schemas.microsoft.com/office/drawing/2014/chartex" xmlns:mc="http://schemas.openxmlformats.org/markup-compatibility/2006" xmlns:o="urn:schemas-microsoft-com:office:office" xmlns:r="http://schemas.openxmlformats.org/officeDocument/2006/relationships" xmlns:m="http://schemas.openxmlformats.org/officeDocument/2006/math" xmlns:v="urn:schemas-microsoft-com:vml" xmlns:wp14="http://schemas.microsoft.com/office/word/2010/wordprocessingDrawing" xmlns:wp="http://schemas.openxmlformats.org/drawingml/2006/wordprocessingDrawing" xmlns:w10="urn:schemas-microsoft-com:office:word" xmlns:w="http://schemas.openxmlformats.org/wordprocessingml/2006/main" xmlns:w14="http://schemas.microsoft.com/office/word/2010/wordml" xmlns:w15="http://schemas.microsoft.com/office/word/2012/wordml" xmlns:w16se="http://schemas.microsoft.com/office/word/2015/wordml/symex" xmlns:wpg="http://schemas.microsoft.com/office/word/2010/wordprocessingGroup" xmlns:wpi="http://schemas.microsoft.com/office/word/2010/wordprocessingInk" xmlns:wne="http://schemas.microsoft.com/office/word/2006/wordml" xmlns:wps="http://schemas.microsoft.com/office/word/2010/wordprocessingShape" mc:Ignorable="w14 w15 w16se wp14">
   <w:numPicBullet w:numPicBulletId="0">
     <w:pict>
       <v:shapetype id="_x0000_t75" coordsize="21600,21600" o:spt="75" o:preferrelative="t" path="m@4@5l@4@11@9@11@9@5xe" filled="f" stroked="f">
@@ -4770,12 +4812,12 @@
         <v:path o:extrusionok="f" gradientshapeok="t" o:connecttype="rect"/>
         <o:lock v:ext="edit" aspectratio="t"/>
       </v:shapetype>
-      <v:shape id="_x0000_i1030" type="#_x0000_t75" style="width:11.25pt;height:11.25pt" o:bullet="t">
+      <v:shape id="_x0000_i1027" type="#_x0000_t75" style="width:11.25pt;height:11.25pt" o:bullet="t">
         <v:imagedata r:id="rId1" o:title="msoAC5E"/>
       </v:shape>
     </w:pict>
   </w:numPicBullet>
-  <w:abstractNum w:abstractNumId="0">
+  <w:abstractNum w:abstractNumId="0" w15:restartNumberingAfterBreak="0">
     <w:nsid w:val="01C22324"/>
     <w:multiLevelType w:val="hybridMultilevel"/>
     <w:tmpl w:val="7BFE4046"/>
@@ -4888,7 +4930,7 @@
       </w:rPr>
     </w:lvl>
   </w:abstractNum>
-  <w:abstractNum w:abstractNumId="1">
+  <w:abstractNum w:abstractNumId="1" w15:restartNumberingAfterBreak="0">
     <w:nsid w:val="17A11DB5"/>
     <w:multiLevelType w:val="hybridMultilevel"/>
     <w:tmpl w:val="B6509CCA"/>
@@ -5002,7 +5044,7 @@
       </w:rPr>
     </w:lvl>
   </w:abstractNum>
-  <w:abstractNum w:abstractNumId="2">
+  <w:abstractNum w:abstractNumId="2" w15:restartNumberingAfterBreak="0">
     <w:nsid w:val="1C80124D"/>
     <w:multiLevelType w:val="hybridMultilevel"/>
     <w:tmpl w:val="9252DF24"/>
@@ -5115,7 +5157,7 @@
       </w:rPr>
     </w:lvl>
   </w:abstractNum>
-  <w:abstractNum w:abstractNumId="3">
+  <w:abstractNum w:abstractNumId="3" w15:restartNumberingAfterBreak="0">
     <w:nsid w:val="23DF6D5A"/>
     <w:multiLevelType w:val="multilevel"/>
     <w:tmpl w:val="D8CCC0B2"/>
@@ -5201,7 +5243,7 @@
       </w:pPr>
     </w:lvl>
   </w:abstractNum>
-  <w:abstractNum w:abstractNumId="4">
+  <w:abstractNum w:abstractNumId="4" w15:restartNumberingAfterBreak="0">
     <w:nsid w:val="2B5B780B"/>
     <w:multiLevelType w:val="hybridMultilevel"/>
     <w:tmpl w:val="12C68E92"/>
@@ -5315,7 +5357,7 @@
       </w:rPr>
     </w:lvl>
   </w:abstractNum>
-  <w:abstractNum w:abstractNumId="5">
+  <w:abstractNum w:abstractNumId="5" w15:restartNumberingAfterBreak="0">
     <w:nsid w:val="5E0821B4"/>
     <w:multiLevelType w:val="hybridMultilevel"/>
     <w:tmpl w:val="432092C0"/>
@@ -5428,7 +5470,7 @@
       </w:rPr>
     </w:lvl>
   </w:abstractNum>
-  <w:abstractNum w:abstractNumId="6">
+  <w:abstractNum w:abstractNumId="6" w15:restartNumberingAfterBreak="0">
     <w:nsid w:val="5F0B0079"/>
     <w:multiLevelType w:val="hybridMultilevel"/>
     <w:tmpl w:val="9B9E7462"/>
@@ -5540,7 +5582,7 @@
       </w:rPr>
     </w:lvl>
   </w:abstractNum>
-  <w:abstractNum w:abstractNumId="7">
+  <w:abstractNum w:abstractNumId="7" w15:restartNumberingAfterBreak="0">
     <w:nsid w:val="6B5B5C08"/>
     <w:multiLevelType w:val="hybridMultilevel"/>
     <w:tmpl w:val="E62CB8EE"/>
@@ -5653,7 +5695,7 @@
       </w:rPr>
     </w:lvl>
   </w:abstractNum>
-  <w:abstractNum w:abstractNumId="8">
+  <w:abstractNum w:abstractNumId="8" w15:restartNumberingAfterBreak="0">
     <w:nsid w:val="70484FCE"/>
     <w:multiLevelType w:val="hybridMultilevel"/>
     <w:tmpl w:val="30E41CE6"/>
@@ -5742,7 +5784,7 @@
       </w:pPr>
     </w:lvl>
   </w:abstractNum>
-  <w:abstractNum w:abstractNumId="9">
+  <w:abstractNum w:abstractNumId="9" w15:restartNumberingAfterBreak="0">
     <w:nsid w:val="73611084"/>
     <w:multiLevelType w:val="hybridMultilevel"/>
     <w:tmpl w:val="99083280"/>
@@ -5855,7 +5897,7 @@
       </w:rPr>
     </w:lvl>
   </w:abstractNum>
-  <w:abstractNum w:abstractNumId="10">
+  <w:abstractNum w:abstractNumId="10" w15:restartNumberingAfterBreak="0">
     <w:nsid w:val="7CE76DDD"/>
     <w:multiLevelType w:val="hybridMultilevel"/>
     <w:tmpl w:val="05F83846"/>
@@ -6005,7 +6047,7 @@
 </file>
 
 <file path=word/styles.xml><?xml version="1.0" encoding="utf-8"?>
-<w:styles xmlns:mc="http://schemas.openxmlformats.org/markup-compatibility/2006" xmlns:r="http://schemas.openxmlformats.org/officeDocument/2006/relationships" xmlns:w="http://schemas.openxmlformats.org/wordprocessingml/2006/main" xmlns:w14="http://schemas.microsoft.com/office/word/2010/wordml" mc:Ignorable="w14">
+<w:styles xmlns:mc="http://schemas.openxmlformats.org/markup-compatibility/2006" xmlns:r="http://schemas.openxmlformats.org/officeDocument/2006/relationships" xmlns:w="http://schemas.openxmlformats.org/wordprocessingml/2006/main" xmlns:w14="http://schemas.microsoft.com/office/word/2010/wordml" xmlns:w15="http://schemas.microsoft.com/office/word/2012/wordml" xmlns:w16se="http://schemas.microsoft.com/office/word/2015/wordml/symex" mc:Ignorable="w14 w15 w16se">
   <w:docDefaults>
     <w:rPrDefault>
       <w:rPr>
@@ -6023,609 +6065,378 @@
       </w:pPr>
     </w:pPrDefault>
   </w:docDefaults>
-  <w:latentStyles w:defLockedState="0" w:defUIPriority="99" w:defSemiHidden="1" w:defUnhideWhenUsed="1" w:defQFormat="0" w:count="267">
-    <w:lsdException w:name="Normal" w:semiHidden="0" w:uiPriority="0" w:unhideWhenUsed="0" w:qFormat="1"/>
-    <w:lsdException w:name="heading 1" w:semiHidden="0" w:uiPriority="9" w:unhideWhenUsed="0" w:qFormat="1"/>
-    <w:lsdException w:name="heading 2" w:uiPriority="9" w:qFormat="1"/>
-    <w:lsdException w:name="heading 3" w:uiPriority="9" w:qFormat="1"/>
-    <w:lsdException w:name="heading 4" w:uiPriority="9" w:qFormat="1"/>
-    <w:lsdException w:name="heading 5" w:uiPriority="9" w:qFormat="1"/>
-    <w:lsdException w:name="heading 6" w:uiPriority="9" w:qFormat="1"/>
-    <w:lsdException w:name="heading 7" w:uiPriority="9" w:qFormat="1"/>
-    <w:lsdException w:name="heading 8" w:uiPriority="9" w:qFormat="1"/>
-    <w:lsdException w:name="heading 9" w:uiPriority="9" w:qFormat="1"/>
-    <w:lsdException w:name="toc 1" w:uiPriority="39"/>
-    <w:lsdException w:name="toc 2" w:uiPriority="39"/>
-    <w:lsdException w:name="toc 3" w:uiPriority="39"/>
-    <w:lsdException w:name="toc 4" w:uiPriority="39"/>
-    <w:lsdException w:name="toc 5" w:uiPriority="39"/>
-    <w:lsdException w:name="toc 6" w:uiPriority="39"/>
-    <w:lsdException w:name="toc 7" w:uiPriority="39"/>
-    <w:lsdException w:name="toc 8" w:uiPriority="39"/>
-    <w:lsdException w:name="toc 9" w:uiPriority="39"/>
-    <w:lsdException w:name="caption" w:uiPriority="35" w:qFormat="1"/>
-    <w:lsdException w:name="Title" w:semiHidden="0" w:uiPriority="10" w:unhideWhenUsed="0" w:qFormat="1"/>
-    <w:lsdException w:name="Default Paragraph Font" w:uiPriority="1"/>
-    <w:lsdException w:name="Subtitle" w:semiHidden="0" w:uiPriority="11" w:unhideWhenUsed="0" w:qFormat="1"/>
-    <w:lsdException w:name="Strong" w:semiHidden="0" w:uiPriority="22" w:unhideWhenUsed="0" w:qFormat="1"/>
-    <w:lsdException w:name="Emphasis" w:semiHidden="0" w:uiPriority="20" w:unhideWhenUsed="0" w:qFormat="1"/>
-    <w:lsdException w:name="Table Grid" w:semiHidden="0" w:uiPriority="39" w:unhideWhenUsed="0"/>
-    <w:lsdException w:name="Placeholder Text" w:unhideWhenUsed="0"/>
-    <w:lsdException w:name="No Spacing" w:semiHidden="0" w:uiPriority="1" w:unhideWhenUsed="0" w:qFormat="1"/>
-    <w:lsdException w:name="Light Shading" w:semiHidden="0" w:uiPriority="60" w:unhideWhenUsed="0"/>
-    <w:lsdException w:name="Light List" w:semiHidden="0" w:uiPriority="61" w:unhideWhenUsed="0"/>
-    <w:lsdException w:name="Light Grid" w:semiHidden="0" w:uiPriority="62" w:unhideWhenUsed="0"/>
-    <w:lsdException w:name="Medium Shading 1" w:semiHidden="0" w:uiPriority="63" w:unhideWhenUsed="0"/>
-    <w:lsdException w:name="Medium Shading 2" w:semiHidden="0" w:uiPriority="64" w:unhideWhenUsed="0"/>
-    <w:lsdException w:name="Medium List 1" w:semiHidden="0" w:uiPriority="65" w:unhideWhenUsed="0"/>
-    <w:lsdException w:name="Medium List 2" w:semiHidden="0" w:uiPriority="66" w:unhideWhenUsed="0"/>
-    <w:lsdException w:name="Medium Grid 1" w:semiHidden="0" w:uiPriority="67" w:unhideWhenUsed="0"/>
-    <w:lsdException w:name="Medium Grid 2" w:semiHidden="0" w:uiPriority="68" w:unhideWhenUsed="0"/>
-    <w:lsdException w:name="Medium Grid 3" w:semiHidden="0" w:uiPriority="69" w:unhideWhenUsed="0"/>
-    <w:lsdException w:name="Dark List" w:semiHidden="0" w:uiPriority="70" w:unhideWhenUsed="0"/>
-    <w:lsdException w:name="Colorful Shading" w:semiHidden="0" w:uiPriority="71" w:unhideWhenUsed="0"/>
-    <w:lsdException w:name="Colorful List" w:semiHidden="0" w:uiPriority="72" w:unhideWhenUsed="0"/>
-    <w:lsdException w:name="Colorful Grid" w:semiHidden="0" w:uiPriority="73" w:unhideWhenUsed="0"/>
-    <w:lsdException w:name="Light Shading Accent 1" w:semiHidden="0" w:uiPriority="60" w:unhideWhenUsed="0"/>
-    <w:lsdException w:name="Light List Accent 1" w:semiHidden="0" w:uiPriority="61" w:unhideWhenUsed="0"/>
-    <w:lsdException w:name="Light Grid Accent 1" w:semiHidden="0" w:uiPriority="62" w:unhideWhenUsed="0"/>
-    <w:lsdException w:name="Medium Shading 1 Accent 1" w:semiHidden="0" w:uiPriority="63" w:unhideWhenUsed="0"/>
-    <w:lsdException w:name="Medium Shading 2 Accent 1" w:semiHidden="0" w:uiPriority="64" w:unhideWhenUsed="0"/>
-    <w:lsdException w:name="Medium List 1 Accent 1" w:semiHidden="0" w:uiPriority="65" w:unhideWhenUsed="0"/>
-    <w:lsdException w:name="Revision" w:unhideWhenUsed="0"/>
-    <w:lsdException w:name="List Paragraph" w:semiHidden="0" w:uiPriority="34" w:unhideWhenUsed="0" w:qFormat="1"/>
-    <w:lsdException w:name="Quote" w:semiHidden="0" w:uiPriority="29" w:unhideWhenUsed="0" w:qFormat="1"/>
-    <w:lsdException w:name="Intense Quote" w:semiHidden="0" w:uiPriority="30" w:unhideWhenUsed="0" w:qFormat="1"/>
-    <w:lsdException w:name="Medium List 2 Accent 1" w:semiHidden="0" w:uiPriority="66" w:unhideWhenUsed="0"/>
-    <w:lsdException w:name="Medium Grid 1 Accent 1" w:semiHidden="0" w:uiPriority="67" w:unhideWhenUsed="0"/>
-    <w:lsdException w:name="Medium Grid 2 Accent 1" w:semiHidden="0" w:uiPriority="68" w:unhideWhenUsed="0"/>
-    <w:lsdException w:name="Medium Grid 3 Accent 1" w:semiHidden="0" w:uiPriority="69" w:unhideWhenUsed="0"/>
-    <w:lsdException w:name="Dark List Accent 1" w:semiHidden="0" w:uiPriority="70" w:unhideWhenUsed="0"/>
-    <w:lsdException w:name="Colorful Shading Accent 1" w:semiHidden="0" w:uiPriority="71" w:unhideWhenUsed="0"/>
-    <w:lsdException w:name="Colorful List Accent 1" w:semiHidden="0" w:uiPriority="72" w:unhideWhenUsed="0"/>
-    <w:lsdException w:name="Colorful Grid Accent 1" w:semiHidden="0" w:uiPriority="73" w:unhideWhenUsed="0"/>
-    <w:lsdException w:name="Light Shading Accent 2" w:semiHidden="0" w:uiPriority="60" w:unhideWhenUsed="0"/>
-    <w:lsdException w:name="Light List Accent 2" w:semiHidden="0" w:uiPriority="61" w:unhideWhenUsed="0"/>
-    <w:lsdException w:name="Light Grid Accent 2" w:semiHidden="0" w:uiPriority="62" w:unhideWhenUsed="0"/>
-    <w:lsdException w:name="Medium Shading 1 Accent 2" w:semiHidden="0" w:uiPriority="63" w:unhideWhenUsed="0"/>
-    <w:lsdException w:name="Medium Shading 2 Accent 2" w:semiHidden="0" w:uiPriority="64" w:unhideWhenUsed="0"/>
-    <w:lsdException w:name="Medium List 1 Accent 2" w:semiHidden="0" w:uiPriority="65" w:unhideWhenUsed="0"/>
-    <w:lsdException w:name="Medium List 2 Accent 2" w:semiHidden="0" w:uiPriority="66" w:unhideWhenUsed="0"/>
-    <w:lsdException w:name="Medium Grid 1 Accent 2" w:semiHidden="0" w:uiPriority="67" w:unhideWhenUsed="0"/>
-    <w:lsdException w:name="Medium Grid 2 Accent 2" w:semiHidden="0" w:uiPriority="68" w:unhideWhenUsed="0"/>
-    <w:lsdException w:name="Medium Grid 3 Accent 2" w:semiHidden="0" w:uiPriority="69" w:unhideWhenUsed="0"/>
-    <w:lsdException w:name="Dark List Accent 2" w:semiHidden="0" w:uiPriority="70" w:unhideWhenUsed="0"/>
-    <w:lsdException w:name="Colorful Shading Accent 2" w:semiHidden="0" w:uiPriority="71" w:unhideWhenUsed="0"/>
-    <w:lsdException w:name="Colorful List Accent 2" w:semiHidden="0" w:uiPriority="72" w:unhideWhenUsed="0"/>
-    <w:lsdException w:name="Colorful Grid Accent 2" w:semiHidden="0" w:uiPriority="73" w:unhideWhenUsed="0"/>
-    <w:lsdException w:name="Light Shading Accent 3" w:semiHidden="0" w:uiPriority="60" w:unhideWhenUsed="0"/>
-    <w:lsdException w:name="Light List Accent 3" w:semiHidden="0" w:uiPriority="61" w:unhideWhenUsed="0"/>
-    <w:lsdException w:name="Light Grid Accent 3" w:semiHidden="0" w:uiPriority="62" w:unhideWhenUsed="0"/>
-    <w:lsdException w:name="Medium Shading 1 Accent 3" w:semiHidden="0" w:uiPriority="63" w:unhideWhenUsed="0"/>
-    <w:lsdException w:name="Medium Shading 2 Accent 3" w:semiHidden="0" w:uiPriority="64" w:unhideWhenUsed="0"/>
-    <w:lsdException w:name="Medium List 1 Accent 3" w:semiHidden="0" w:uiPriority="65" w:unhideWhenUsed="0"/>
-    <w:lsdException w:name="Medium List 2 Accent 3" w:semiHidden="0" w:uiPriority="66" w:unhideWhenUsed="0"/>
-    <w:lsdException w:name="Medium Grid 1 Accent 3" w:semiHidden="0" w:uiPriority="67" w:unhideWhenUsed="0"/>
-    <w:lsdException w:name="Medium Grid 2 Accent 3" w:semiHidden="0" w:uiPriority="68" w:unhideWhenUsed="0"/>
-    <w:lsdException w:name="Medium Grid 3 Accent 3" w:semiHidden="0" w:uiPriority="69" w:unhideWhenUsed="0"/>
-    <w:lsdException w:name="Dark List Accent 3" w:semiHidden="0" w:uiPriority="70" w:unhideWhenUsed="0"/>
-    <w:lsdException w:name="Colorful Shading Accent 3" w:semiHidden="0" w:uiPriority="71" w:unhideWhenUsed="0"/>
-    <w:lsdException w:name="Colorful List Accent 3" w:semiHidden="0" w:uiPriority="72" w:unhideWhenUsed="0"/>
-    <w:lsdException w:name="Colorful Grid Accent 3" w:semiHidden="0" w:uiPriority="73" w:unhideWhenUsed="0"/>
-    <w:lsdException w:name="Light Shading Accent 4" w:semiHidden="0" w:uiPriority="60" w:unhideWhenUsed="0"/>
-    <w:lsdException w:name="Light List Accent 4" w:semiHidden="0" w:uiPriority="61" w:unhideWhenUsed="0"/>
-    <w:lsdException w:name="Light Grid Accent 4" w:semiHidden="0" w:uiPriority="62" w:unhideWhenUsed="0"/>
-    <w:lsdException w:name="Medium Shading 1 Accent 4" w:semiHidden="0" w:uiPriority="63" w:unhideWhenUsed="0"/>
-    <w:lsdException w:name="Medium Shading 2 Accent 4" w:semiHidden="0" w:uiPriority="64" w:unhideWhenUsed="0"/>
-    <w:lsdException w:name="Medium List 1 Accent 4" w:semiHidden="0" w:uiPriority="65" w:unhideWhenUsed="0"/>
-    <w:lsdException w:name="Medium List 2 Accent 4" w:semiHidden="0" w:uiPriority="66" w:unhideWhenUsed="0"/>
-    <w:lsdException w:name="Medium Grid 1 Accent 4" w:semiHidden="0" w:uiPriority="67" w:unhideWhenUsed="0"/>
-    <w:lsdException w:name="Medium Grid 2 Accent 4" w:semiHidden="0" w:uiPriority="68" w:unhideWhenUsed="0"/>
-    <w:lsdException w:name="Medium Grid 3 Accent 4" w:semiHidden="0" w:uiPriority="69" w:unhideWhenUsed="0"/>
-    <w:lsdException w:name="Dark List Accent 4" w:semiHidden="0" w:uiPriority="70" w:unhideWhenUsed="0"/>
-    <w:lsdException w:name="Colorful Shading Accent 4" w:semiHidden="0" w:uiPriority="71" w:unhideWhenUsed="0"/>
-    <w:lsdException w:name="Colorful List Accent 4" w:semiHidden="0" w:uiPriority="72" w:unhideWhenUsed="0"/>
-    <w:lsdException w:name="Colorful Grid Accent 4" w:semiHidden="0" w:uiPriority="73" w:unhideWhenUsed="0"/>
-    <w:lsdException w:name="Light Shading Accent 5" w:semiHidden="0" w:uiPriority="60" w:unhideWhenUsed="0"/>
-    <w:lsdException w:name="Light List Accent 5" w:semiHidden="0" w:uiPriority="61" w:unhideWhenUsed="0"/>
-    <w:lsdException w:name="Light Grid Accent 5" w:semiHidden="0" w:uiPriority="62" w:unhideWhenUsed="0"/>
-    <w:lsdException w:name="Medium Shading 1 Accent 5" w:semiHidden="0" w:uiPriority="63" w:unhideWhenUsed="0"/>
-    <w:lsdException w:name="Medium Shading 2 Accent 5" w:semiHidden="0" w:uiPriority="64" w:unhideWhenUsed="0"/>
-    <w:lsdException w:name="Medium List 1 Accent 5" w:semiHidden="0" w:uiPriority="65" w:unhideWhenUsed="0"/>
-    <w:lsdException w:name="Medium List 2 Accent 5" w:semiHidden="0" w:uiPriority="66" w:unhideWhenUsed="0"/>
-    <w:lsdException w:name="Medium Grid 1 Accent 5" w:semiHidden="0" w:uiPriority="67" w:unhideWhenUsed="0"/>
-    <w:lsdException w:name="Medium Grid 2 Accent 5" w:semiHidden="0" w:uiPriority="68" w:unhideWhenUsed="0"/>
-    <w:lsdException w:name="Medium Grid 3 Accent 5" w:semiHidden="0" w:uiPriority="69" w:unhideWhenUsed="0"/>
-    <w:lsdException w:name="Dark List Accent 5" w:semiHidden="0" w:uiPriority="70" w:unhideWhenUsed="0"/>
-    <w:lsdException w:name="Colorful Shading Accent 5" w:semiHidden="0" w:uiPriority="71" w:unhideWhenUsed="0"/>
-    <w:lsdException w:name="Colorful List Accent 5" w:semiHidden="0" w:uiPriority="72" w:unhideWhenUsed="0"/>
-    <w:lsdException w:name="Colorful Grid Accent 5" w:semiHidden="0" w:uiPriority="73" w:unhideWhenUsed="0"/>
-    <w:lsdException w:name="Light Shading Accent 6" w:semiHidden="0" w:uiPriority="60" w:unhideWhenUsed="0"/>
-    <w:lsdException w:name="Light List Accent 6" w:semiHidden="0" w:uiPriority="61" w:unhideWhenUsed="0"/>
-    <w:lsdException w:name="Light Grid Accent 6" w:semiHidden="0" w:uiPriority="62" w:unhideWhenUsed="0"/>
-    <w:lsdException w:name="Medium Shading 1 Accent 6" w:semiHidden="0" w:uiPriority="63" w:unhideWhenUsed="0"/>
-    <w:lsdException w:name="Medium Shading 2 Accent 6" w:semiHidden="0" w:uiPriority="64" w:unhideWhenUsed="0"/>
-    <w:lsdException w:name="Medium List 1 Accent 6" w:semiHidden="0" w:uiPriority="65" w:unhideWhenUsed="0"/>
-    <w:lsdException w:name="Medium List 2 Accent 6" w:semiHidden="0" w:uiPriority="66" w:unhideWhenUsed="0"/>
-    <w:lsdException w:name="Medium Grid 1 Accent 6" w:semiHidden="0" w:uiPriority="67" w:unhideWhenUsed="0"/>
-    <w:lsdException w:name="Medium Grid 2 Accent 6" w:semiHidden="0" w:uiPriority="68" w:unhideWhenUsed="0"/>
-    <w:lsdException w:name="Medium Grid 3 Accent 6" w:semiHidden="0" w:uiPriority="69" w:unhideWhenUsed="0"/>
-    <w:lsdException w:name="Dark List Accent 6" w:semiHidden="0" w:uiPriority="70" w:unhideWhenUsed="0"/>
-    <w:lsdException w:name="Colorful Shading Accent 6" w:semiHidden="0" w:uiPriority="71" w:unhideWhenUsed="0"/>
-    <w:lsdException w:name="Colorful List Accent 6" w:semiHidden="0" w:uiPriority="72" w:unhideWhenUsed="0"/>
-    <w:lsdException w:name="Colorful Grid Accent 6" w:semiHidden="0" w:uiPriority="73" w:unhideWhenUsed="0"/>
-    <w:lsdException w:name="Subtle Emphasis" w:semiHidden="0" w:uiPriority="19" w:unhideWhenUsed="0" w:qFormat="1"/>
-    <w:lsdException w:name="Intense Emphasis" w:semiHidden="0" w:uiPriority="21" w:unhideWhenUsed="0" w:qFormat="1"/>
-    <w:lsdException w:name="Subtle Reference" w:semiHidden="0" w:uiPriority="31" w:unhideWhenUsed="0" w:qFormat="1"/>
-    <w:lsdException w:name="Intense Reference" w:semiHidden="0" w:uiPriority="32" w:unhideWhenUsed="0" w:qFormat="1"/>
-    <w:lsdException w:name="Book Title" w:semiHidden="0" w:uiPriority="33" w:unhideWhenUsed="0" w:qFormat="1"/>
-    <w:lsdException w:name="Bibliography" w:uiPriority="37"/>
-    <w:lsdException w:name="TOC Heading" w:uiPriority="39" w:qFormat="1"/>
-  </w:latentStyles>
-  <w:style w:type="paragraph" w:default="1" w:styleId="Normal">
-    <w:name w:val="Normal"/>
-  </w:style>
-  <w:style w:type="paragraph" w:styleId="Heading1">
-    <w:name w:val="heading 1"/>
-    <w:basedOn w:val="Normal"/>
-    <w:next w:val="Normal"/>
-    <w:pPr>
-      <w:keepNext/>
-      <w:keepLines/>
-      <w:spacing w:before="480"/>
-      <w:ind w:left="360" w:hanging="360"/>
-      <w:jc w:val="center"/>
-      <w:outlineLvl w:val="0"/>
-    </w:pPr>
-    <w:rPr>
-      <w:b/>
-      <w:smallCaps/>
-      <w:color w:val="000000"/>
-      <w:sz w:val="28"/>
-      <w:szCs w:val="28"/>
-    </w:rPr>
-  </w:style>
-  <w:style w:type="paragraph" w:styleId="Heading2">
-    <w:name w:val="heading 2"/>
-    <w:basedOn w:val="Normal"/>
-    <w:next w:val="Normal"/>
-    <w:pPr>
-      <w:keepNext/>
-      <w:keepLines/>
-      <w:spacing w:before="200"/>
-      <w:ind w:left="576" w:hanging="576"/>
-      <w:outlineLvl w:val="1"/>
-    </w:pPr>
-    <w:rPr>
-      <w:b/>
-      <w:color w:val="000000"/>
-    </w:rPr>
-  </w:style>
-  <w:style w:type="paragraph" w:styleId="Heading3">
-    <w:name w:val="heading 3"/>
-    <w:basedOn w:val="Normal"/>
-    <w:next w:val="Normal"/>
-    <w:pPr>
-      <w:keepNext/>
-      <w:keepLines/>
-      <w:spacing w:before="200"/>
-      <w:ind w:left="720" w:hanging="720"/>
-      <w:outlineLvl w:val="2"/>
-    </w:pPr>
-    <w:rPr>
-      <w:b/>
-      <w:i/>
-      <w:color w:val="000000"/>
-    </w:rPr>
-  </w:style>
-  <w:style w:type="paragraph" w:styleId="Heading4">
-    <w:name w:val="heading 4"/>
-    <w:basedOn w:val="Normal"/>
-    <w:next w:val="Normal"/>
-    <w:pPr>
-      <w:keepNext/>
-      <w:keepLines/>
-      <w:spacing w:before="200"/>
-      <w:ind w:left="864" w:hanging="864"/>
-      <w:outlineLvl w:val="3"/>
-    </w:pPr>
-    <w:rPr>
-      <w:rFonts w:ascii="Cambria" w:eastAsia="Cambria" w:hAnsi="Cambria" w:cs="Cambria"/>
-      <w:b/>
-      <w:i/>
-      <w:color w:val="4F81BD"/>
-    </w:rPr>
-  </w:style>
-  <w:style w:type="paragraph" w:styleId="Heading5">
-    <w:name w:val="heading 5"/>
-    <w:basedOn w:val="Normal"/>
-    <w:next w:val="Normal"/>
-    <w:pPr>
-      <w:keepNext/>
-      <w:keepLines/>
-      <w:spacing w:before="200"/>
-      <w:ind w:left="1008" w:hanging="1008"/>
-      <w:outlineLvl w:val="4"/>
-    </w:pPr>
-    <w:rPr>
-      <w:rFonts w:ascii="Cambria" w:eastAsia="Cambria" w:hAnsi="Cambria" w:cs="Cambria"/>
-      <w:color w:val="243F61"/>
-    </w:rPr>
-  </w:style>
-  <w:style w:type="paragraph" w:styleId="Heading6">
-    <w:name w:val="heading 6"/>
-    <w:basedOn w:val="Normal"/>
-    <w:next w:val="Normal"/>
-    <w:pPr>
-      <w:keepNext/>
-      <w:keepLines/>
-      <w:spacing w:before="200"/>
-      <w:ind w:left="1152" w:hanging="1152"/>
-      <w:outlineLvl w:val="5"/>
-    </w:pPr>
-    <w:rPr>
-      <w:rFonts w:ascii="Cambria" w:eastAsia="Cambria" w:hAnsi="Cambria" w:cs="Cambria"/>
-      <w:i/>
-      <w:color w:val="243F61"/>
-    </w:rPr>
-  </w:style>
-  <w:style w:type="character" w:default="1" w:styleId="DefaultParagraphFont">
-    <w:name w:val="Default Paragraph Font"/>
-    <w:uiPriority w:val="1"/>
-    <w:semiHidden/>
-    <w:unhideWhenUsed/>
-  </w:style>
-  <w:style w:type="table" w:default="1" w:styleId="TableNormal">
-    <w:name w:val="Normal Table"/>
-    <w:uiPriority w:val="99"/>
-    <w:semiHidden/>
-    <w:unhideWhenUsed/>
-    <w:tblPr>
-      <w:tblInd w:w="0" w:type="dxa"/>
-      <w:tblCellMar>
-        <w:top w:w="0" w:type="dxa"/>
-        <w:left w:w="108" w:type="dxa"/>
-        <w:bottom w:w="0" w:type="dxa"/>
-        <w:right w:w="108" w:type="dxa"/>
-      </w:tblCellMar>
-    </w:tblPr>
-  </w:style>
-  <w:style w:type="numbering" w:default="1" w:styleId="NoList">
-    <w:name w:val="No List"/>
-    <w:uiPriority w:val="99"/>
-    <w:semiHidden/>
-    <w:unhideWhenUsed/>
-  </w:style>
-  <w:style w:type="paragraph" w:styleId="Title">
-    <w:name w:val="Title"/>
-    <w:basedOn w:val="Normal"/>
-    <w:next w:val="Normal"/>
-    <w:pPr>
-      <w:keepNext/>
-      <w:keepLines/>
-      <w:spacing w:before="480" w:after="120"/>
-    </w:pPr>
-    <w:rPr>
-      <w:b/>
-      <w:sz w:val="72"/>
-      <w:szCs w:val="72"/>
-    </w:rPr>
-  </w:style>
-  <w:style w:type="paragraph" w:styleId="Subtitle">
-    <w:name w:val="Subtitle"/>
-    <w:basedOn w:val="Normal"/>
-    <w:next w:val="Normal"/>
-    <w:pPr>
-      <w:keepNext/>
-      <w:keepLines/>
-      <w:spacing w:before="360" w:after="80"/>
-    </w:pPr>
-    <w:rPr>
-      <w:rFonts w:ascii="Georgia" w:eastAsia="Georgia" w:hAnsi="Georgia" w:cs="Georgia"/>
-      <w:i/>
-      <w:color w:val="666666"/>
-      <w:sz w:val="48"/>
-      <w:szCs w:val="48"/>
-    </w:rPr>
-  </w:style>
-  <w:style w:type="table" w:customStyle="1" w:styleId="a">
-    <w:basedOn w:val="TableNormal"/>
-    <w:pPr>
-      <w:spacing w:line="240" w:lineRule="auto"/>
-    </w:pPr>
-    <w:tblPr>
-      <w:tblStyleRowBandSize w:val="1"/>
-      <w:tblStyleColBandSize w:val="1"/>
-    </w:tblPr>
-  </w:style>
-  <w:style w:type="table" w:customStyle="1" w:styleId="a0">
-    <w:basedOn w:val="TableNormal"/>
-    <w:pPr>
-      <w:spacing w:line="240" w:lineRule="auto"/>
-    </w:pPr>
-    <w:tblPr>
-      <w:tblStyleRowBandSize w:val="1"/>
-      <w:tblStyleColBandSize w:val="1"/>
-    </w:tblPr>
-  </w:style>
-  <w:style w:type="table" w:styleId="TableGrid">
-    <w:name w:val="Table Grid"/>
-    <w:basedOn w:val="TableNormal"/>
-    <w:uiPriority w:val="39"/>
-    <w:rsid w:val="00F04440"/>
-    <w:pPr>
-      <w:spacing w:before="0" w:line="240" w:lineRule="auto"/>
-    </w:pPr>
-    <w:tblPr>
-      <w:tblBorders>
-        <w:top w:val="single" w:sz="4" w:space="0" w:color="auto"/>
-        <w:left w:val="single" w:sz="4" w:space="0" w:color="auto"/>
-        <w:bottom w:val="single" w:sz="4" w:space="0" w:color="auto"/>
-        <w:right w:val="single" w:sz="4" w:space="0" w:color="auto"/>
-        <w:insideH w:val="single" w:sz="4" w:space="0" w:color="auto"/>
-        <w:insideV w:val="single" w:sz="4" w:space="0" w:color="auto"/>
-      </w:tblBorders>
-    </w:tblPr>
-  </w:style>
-  <w:style w:type="character" w:styleId="Strong">
-    <w:name w:val="Strong"/>
-    <w:basedOn w:val="DefaultParagraphFont"/>
-    <w:uiPriority w:val="22"/>
-    <w:qFormat/>
-    <w:rsid w:val="003C2833"/>
-    <w:rPr>
-      <w:b/>
-      <w:bCs/>
-    </w:rPr>
-  </w:style>
-  <w:style w:type="paragraph" w:styleId="ListParagraph">
-    <w:name w:val="List Paragraph"/>
-    <w:basedOn w:val="Normal"/>
-    <w:uiPriority w:val="34"/>
-    <w:qFormat/>
-    <w:rsid w:val="003C2833"/>
-    <w:pPr>
-      <w:spacing w:before="0" w:after="200" w:line="276" w:lineRule="auto"/>
-      <w:ind w:left="720" w:firstLine="0"/>
-      <w:contextualSpacing/>
-      <w:jc w:val="left"/>
-    </w:pPr>
-    <w:rPr>
-      <w:rFonts w:asciiTheme="minorHAnsi" w:eastAsiaTheme="minorHAnsi" w:hAnsiTheme="minorHAnsi" w:cstheme="minorBidi"/>
-      <w:sz w:val="22"/>
-      <w:szCs w:val="22"/>
-    </w:rPr>
-  </w:style>
-  <w:style w:type="paragraph" w:styleId="TOC1">
-    <w:name w:val="toc 1"/>
-    <w:basedOn w:val="Normal"/>
-    <w:next w:val="Normal"/>
-    <w:autoRedefine/>
-    <w:uiPriority w:val="39"/>
-    <w:unhideWhenUsed/>
-    <w:rsid w:val="00E42098"/>
-    <w:pPr>
-      <w:tabs>
-        <w:tab w:val="right" w:leader="dot" w:pos="9350"/>
-      </w:tabs>
-      <w:spacing w:after="100"/>
-      <w:jc w:val="left"/>
-    </w:pPr>
-  </w:style>
-  <w:style w:type="paragraph" w:styleId="TOC2">
-    <w:name w:val="toc 2"/>
-    <w:basedOn w:val="Normal"/>
-    <w:next w:val="Normal"/>
-    <w:autoRedefine/>
-    <w:uiPriority w:val="39"/>
-    <w:unhideWhenUsed/>
-    <w:rsid w:val="00E42098"/>
-    <w:pPr>
-      <w:spacing w:after="100"/>
-      <w:ind w:left="260"/>
-    </w:pPr>
-  </w:style>
-  <w:style w:type="character" w:styleId="Hyperlink">
-    <w:name w:val="Hyperlink"/>
-    <w:basedOn w:val="DefaultParagraphFont"/>
-    <w:uiPriority w:val="99"/>
-    <w:unhideWhenUsed/>
-    <w:rsid w:val="00E42098"/>
-    <w:rPr>
-      <w:color w:val="0000FF" w:themeColor="hyperlink"/>
-      <w:u w:val="single"/>
-    </w:rPr>
-  </w:style>
-  <w:style w:type="paragraph" w:styleId="BalloonText">
-    <w:name w:val="Balloon Text"/>
-    <w:basedOn w:val="Normal"/>
-    <w:link w:val="BalloonTextChar"/>
-    <w:uiPriority w:val="99"/>
-    <w:semiHidden/>
-    <w:unhideWhenUsed/>
-    <w:rsid w:val="00C40689"/>
-    <w:pPr>
-      <w:spacing w:before="0" w:line="240" w:lineRule="auto"/>
-    </w:pPr>
-    <w:rPr>
-      <w:rFonts w:ascii="Tahoma" w:hAnsi="Tahoma" w:cs="Tahoma"/>
-      <w:sz w:val="16"/>
-      <w:szCs w:val="16"/>
-    </w:rPr>
-  </w:style>
-  <w:style w:type="character" w:customStyle="1" w:styleId="BalloonTextChar">
-    <w:name w:val="Balloon Text Char"/>
-    <w:basedOn w:val="DefaultParagraphFont"/>
-    <w:link w:val="BalloonText"/>
-    <w:uiPriority w:val="99"/>
-    <w:semiHidden/>
-    <w:rsid w:val="00C40689"/>
-    <w:rPr>
-      <w:rFonts w:ascii="Tahoma" w:hAnsi="Tahoma" w:cs="Tahoma"/>
-      <w:sz w:val="16"/>
-      <w:szCs w:val="16"/>
-    </w:rPr>
-  </w:style>
-</w:styles>
-</file>
-
-<file path=word/stylesWithEffects.xml><?xml version="1.0" encoding="utf-8"?>
-<w:styles xmlns:wpc="http://schemas.microsoft.com/office/word/2010/wordprocessingCanvas" xmlns:mc="http://schemas.openxmlformats.org/markup-compatibility/2006" xmlns:o="urn:schemas-microsoft-com:office:office" xmlns:r="http://schemas.openxmlformats.org/officeDocument/2006/relationships" xmlns:m="http://schemas.openxmlformats.org/officeDocument/2006/math" xmlns:v="urn:schemas-microsoft-com:vml" xmlns:wp14="http://schemas.microsoft.com/office/word/2010/wordprocessingDrawing" xmlns:wp="http://schemas.openxmlformats.org/drawingml/2006/wordprocessingDrawing" xmlns:w10="urn:schemas-microsoft-com:office:word" xmlns:w="http://schemas.openxmlformats.org/wordprocessingml/2006/main" xmlns:w14="http://schemas.microsoft.com/office/word/2010/wordml" xmlns:wpg="http://schemas.microsoft.com/office/word/2010/wordprocessingGroup" xmlns:wpi="http://schemas.microsoft.com/office/word/2010/wordprocessingInk" xmlns:wne="http://schemas.microsoft.com/office/word/2006/wordml" xmlns:wps="http://schemas.microsoft.com/office/word/2010/wordprocessingShape" mc:Ignorable="w14 wp14">
-  <w:docDefaults>
-    <w:rPrDefault>
-      <w:rPr>
-        <w:rFonts w:ascii="Times New Roman" w:eastAsia="Times New Roman" w:hAnsi="Times New Roman" w:cs="Times New Roman"/>
-        <w:sz w:val="26"/>
-        <w:szCs w:val="26"/>
-        <w:lang w:val="en-US" w:eastAsia="en-US" w:bidi="ar-SA"/>
-      </w:rPr>
-    </w:rPrDefault>
-    <w:pPrDefault>
-      <w:pPr>
-        <w:spacing w:before="120" w:line="360" w:lineRule="auto"/>
-        <w:ind w:firstLine="720"/>
-        <w:jc w:val="both"/>
-      </w:pPr>
-    </w:pPrDefault>
-  </w:docDefaults>
-  <w:latentStyles w:defLockedState="0" w:defUIPriority="99" w:defSemiHidden="1" w:defUnhideWhenUsed="1" w:defQFormat="0" w:count="267">
-    <w:lsdException w:name="Normal" w:semiHidden="0" w:uiPriority="0" w:unhideWhenUsed="0" w:qFormat="1"/>
-    <w:lsdException w:name="heading 1" w:semiHidden="0" w:uiPriority="9" w:unhideWhenUsed="0" w:qFormat="1"/>
-    <w:lsdException w:name="heading 2" w:uiPriority="9" w:qFormat="1"/>
-    <w:lsdException w:name="heading 3" w:uiPriority="9" w:qFormat="1"/>
-    <w:lsdException w:name="heading 4" w:uiPriority="9" w:qFormat="1"/>
-    <w:lsdException w:name="heading 5" w:uiPriority="9" w:qFormat="1"/>
-    <w:lsdException w:name="heading 6" w:uiPriority="9" w:qFormat="1"/>
-    <w:lsdException w:name="heading 7" w:uiPriority="9" w:qFormat="1"/>
-    <w:lsdException w:name="heading 8" w:uiPriority="9" w:qFormat="1"/>
-    <w:lsdException w:name="heading 9" w:uiPriority="9" w:qFormat="1"/>
-    <w:lsdException w:name="toc 1" w:uiPriority="39"/>
-    <w:lsdException w:name="toc 2" w:uiPriority="39"/>
-    <w:lsdException w:name="toc 3" w:uiPriority="39"/>
-    <w:lsdException w:name="toc 4" w:uiPriority="39"/>
-    <w:lsdException w:name="toc 5" w:uiPriority="39"/>
-    <w:lsdException w:name="toc 6" w:uiPriority="39"/>
-    <w:lsdException w:name="toc 7" w:uiPriority="39"/>
-    <w:lsdException w:name="toc 8" w:uiPriority="39"/>
-    <w:lsdException w:name="toc 9" w:uiPriority="39"/>
-    <w:lsdException w:name="caption" w:uiPriority="35" w:qFormat="1"/>
-    <w:lsdException w:name="Title" w:semiHidden="0" w:uiPriority="10" w:unhideWhenUsed="0" w:qFormat="1"/>
-    <w:lsdException w:name="Default Paragraph Font" w:uiPriority="1"/>
-    <w:lsdException w:name="Subtitle" w:semiHidden="0" w:uiPriority="11" w:unhideWhenUsed="0" w:qFormat="1"/>
-    <w:lsdException w:name="Strong" w:semiHidden="0" w:uiPriority="22" w:unhideWhenUsed="0" w:qFormat="1"/>
-    <w:lsdException w:name="Emphasis" w:semiHidden="0" w:uiPriority="20" w:unhideWhenUsed="0" w:qFormat="1"/>
-    <w:lsdException w:name="Table Grid" w:semiHidden="0" w:uiPriority="39" w:unhideWhenUsed="0"/>
-    <w:lsdException w:name="Placeholder Text" w:unhideWhenUsed="0"/>
-    <w:lsdException w:name="No Spacing" w:semiHidden="0" w:uiPriority="1" w:unhideWhenUsed="0" w:qFormat="1"/>
-    <w:lsdException w:name="Light Shading" w:semiHidden="0" w:uiPriority="60" w:unhideWhenUsed="0"/>
-    <w:lsdException w:name="Light List" w:semiHidden="0" w:uiPriority="61" w:unhideWhenUsed="0"/>
-    <w:lsdException w:name="Light Grid" w:semiHidden="0" w:uiPriority="62" w:unhideWhenUsed="0"/>
-    <w:lsdException w:name="Medium Shading 1" w:semiHidden="0" w:uiPriority="63" w:unhideWhenUsed="0"/>
-    <w:lsdException w:name="Medium Shading 2" w:semiHidden="0" w:uiPriority="64" w:unhideWhenUsed="0"/>
-    <w:lsdException w:name="Medium List 1" w:semiHidden="0" w:uiPriority="65" w:unhideWhenUsed="0"/>
-    <w:lsdException w:name="Medium List 2" w:semiHidden="0" w:uiPriority="66" w:unhideWhenUsed="0"/>
-    <w:lsdException w:name="Medium Grid 1" w:semiHidden="0" w:uiPriority="67" w:unhideWhenUsed="0"/>
-    <w:lsdException w:name="Medium Grid 2" w:semiHidden="0" w:uiPriority="68" w:unhideWhenUsed="0"/>
-    <w:lsdException w:name="Medium Grid 3" w:semiHidden="0" w:uiPriority="69" w:unhideWhenUsed="0"/>
-    <w:lsdException w:name="Dark List" w:semiHidden="0" w:uiPriority="70" w:unhideWhenUsed="0"/>
-    <w:lsdException w:name="Colorful Shading" w:semiHidden="0" w:uiPriority="71" w:unhideWhenUsed="0"/>
-    <w:lsdException w:name="Colorful List" w:semiHidden="0" w:uiPriority="72" w:unhideWhenUsed="0"/>
-    <w:lsdException w:name="Colorful Grid" w:semiHidden="0" w:uiPriority="73" w:unhideWhenUsed="0"/>
-    <w:lsdException w:name="Light Shading Accent 1" w:semiHidden="0" w:uiPriority="60" w:unhideWhenUsed="0"/>
-    <w:lsdException w:name="Light List Accent 1" w:semiHidden="0" w:uiPriority="61" w:unhideWhenUsed="0"/>
-    <w:lsdException w:name="Light Grid Accent 1" w:semiHidden="0" w:uiPriority="62" w:unhideWhenUsed="0"/>
-    <w:lsdException w:name="Medium Shading 1 Accent 1" w:semiHidden="0" w:uiPriority="63" w:unhideWhenUsed="0"/>
-    <w:lsdException w:name="Medium Shading 2 Accent 1" w:semiHidden="0" w:uiPriority="64" w:unhideWhenUsed="0"/>
-    <w:lsdException w:name="Medium List 1 Accent 1" w:semiHidden="0" w:uiPriority="65" w:unhideWhenUsed="0"/>
-    <w:lsdException w:name="Revision" w:unhideWhenUsed="0"/>
-    <w:lsdException w:name="List Paragraph" w:semiHidden="0" w:uiPriority="34" w:unhideWhenUsed="0" w:qFormat="1"/>
-    <w:lsdException w:name="Quote" w:semiHidden="0" w:uiPriority="29" w:unhideWhenUsed="0" w:qFormat="1"/>
-    <w:lsdException w:name="Intense Quote" w:semiHidden="0" w:uiPriority="30" w:unhideWhenUsed="0" w:qFormat="1"/>
-    <w:lsdException w:name="Medium List 2 Accent 1" w:semiHidden="0" w:uiPriority="66" w:unhideWhenUsed="0"/>
-    <w:lsdException w:name="Medium Grid 1 Accent 1" w:semiHidden="0" w:uiPriority="67" w:unhideWhenUsed="0"/>
-    <w:lsdException w:name="Medium Grid 2 Accent 1" w:semiHidden="0" w:uiPriority="68" w:unhideWhenUsed="0"/>
-    <w:lsdException w:name="Medium Grid 3 Accent 1" w:semiHidden="0" w:uiPriority="69" w:unhideWhenUsed="0"/>
-    <w:lsdException w:name="Dark List Accent 1" w:semiHidden="0" w:uiPriority="70" w:unhideWhenUsed="0"/>
-    <w:lsdException w:name="Colorful Shading Accent 1" w:semiHidden="0" w:uiPriority="71" w:unhideWhenUsed="0"/>
-    <w:lsdException w:name="Colorful List Accent 1" w:semiHidden="0" w:uiPriority="72" w:unhideWhenUsed="0"/>
-    <w:lsdException w:name="Colorful Grid Accent 1" w:semiHidden="0" w:uiPriority="73" w:unhideWhenUsed="0"/>
-    <w:lsdException w:name="Light Shading Accent 2" w:semiHidden="0" w:uiPriority="60" w:unhideWhenUsed="0"/>
-    <w:lsdException w:name="Light List Accent 2" w:semiHidden="0" w:uiPriority="61" w:unhideWhenUsed="0"/>
-    <w:lsdException w:name="Light Grid Accent 2" w:semiHidden="0" w:uiPriority="62" w:unhideWhenUsed="0"/>
-    <w:lsdException w:name="Medium Shading 1 Accent 2" w:semiHidden="0" w:uiPriority="63" w:unhideWhenUsed="0"/>
-    <w:lsdException w:name="Medium Shading 2 Accent 2" w:semiHidden="0" w:uiPriority="64" w:unhideWhenUsed="0"/>
-    <w:lsdException w:name="Medium List 1 Accent 2" w:semiHidden="0" w:uiPriority="65" w:unhideWhenUsed="0"/>
-    <w:lsdException w:name="Medium List 2 Accent 2" w:semiHidden="0" w:uiPriority="66" w:unhideWhenUsed="0"/>
-    <w:lsdException w:name="Medium Grid 1 Accent 2" w:semiHidden="0" w:uiPriority="67" w:unhideWhenUsed="0"/>
-    <w:lsdException w:name="Medium Grid 2 Accent 2" w:semiHidden="0" w:uiPriority="68" w:unhideWhenUsed="0"/>
-    <w:lsdException w:name="Medium Grid 3 Accent 2" w:semiHidden="0" w:uiPriority="69" w:unhideWhenUsed="0"/>
-    <w:lsdException w:name="Dark List Accent 2" w:semiHidden="0" w:uiPriority="70" w:unhideWhenUsed="0"/>
-    <w:lsdException w:name="Colorful Shading Accent 2" w:semiHidden="0" w:uiPriority="71" w:unhideWhenUsed="0"/>
-    <w:lsdException w:name="Colorful List Accent 2" w:semiHidden="0" w:uiPriority="72" w:unhideWhenUsed="0"/>
-    <w:lsdException w:name="Colorful Grid Accent 2" w:semiHidden="0" w:uiPriority="73" w:unhideWhenUsed="0"/>
-    <w:lsdException w:name="Light Shading Accent 3" w:semiHidden="0" w:uiPriority="60" w:unhideWhenUsed="0"/>
-    <w:lsdException w:name="Light List Accent 3" w:semiHidden="0" w:uiPriority="61" w:unhideWhenUsed="0"/>
-    <w:lsdException w:name="Light Grid Accent 3" w:semiHidden="0" w:uiPriority="62" w:unhideWhenUsed="0"/>
-    <w:lsdException w:name="Medium Shading 1 Accent 3" w:semiHidden="0" w:uiPriority="63" w:unhideWhenUsed="0"/>
-    <w:lsdException w:name="Medium Shading 2 Accent 3" w:semiHidden="0" w:uiPriority="64" w:unhideWhenUsed="0"/>
-    <w:lsdException w:name="Medium List 1 Accent 3" w:semiHidden="0" w:uiPriority="65" w:unhideWhenUsed="0"/>
-    <w:lsdException w:name="Medium List 2 Accent 3" w:semiHidden="0" w:uiPriority="66" w:unhideWhenUsed="0"/>
-    <w:lsdException w:name="Medium Grid 1 Accent 3" w:semiHidden="0" w:uiPriority="67" w:unhideWhenUsed="0"/>
-    <w:lsdException w:name="Medium Grid 2 Accent 3" w:semiHidden="0" w:uiPriority="68" w:unhideWhenUsed="0"/>
-    <w:lsdException w:name="Medium Grid 3 Accent 3" w:semiHidden="0" w:uiPriority="69" w:unhideWhenUsed="0"/>
-    <w:lsdException w:name="Dark List Accent 3" w:semiHidden="0" w:uiPriority="70" w:unhideWhenUsed="0"/>
-    <w:lsdException w:name="Colorful Shading Accent 3" w:semiHidden="0" w:uiPriority="71" w:unhideWhenUsed="0"/>
-    <w:lsdException w:name="Colorful List Accent 3" w:semiHidden="0" w:uiPriority="72" w:unhideWhenUsed="0"/>
-    <w:lsdException w:name="Colorful Grid Accent 3" w:semiHidden="0" w:uiPriority="73" w:unhideWhenUsed="0"/>
-    <w:lsdException w:name="Light Shading Accent 4" w:semiHidden="0" w:uiPriority="60" w:unhideWhenUsed="0"/>
-    <w:lsdException w:name="Light List Accent 4" w:semiHidden="0" w:uiPriority="61" w:unhideWhenUsed="0"/>
-    <w:lsdException w:name="Light Grid Accent 4" w:semiHidden="0" w:uiPriority="62" w:unhideWhenUsed="0"/>
-    <w:lsdException w:name="Medium Shading 1 Accent 4" w:semiHidden="0" w:uiPriority="63" w:unhideWhenUsed="0"/>
-    <w:lsdException w:name="Medium Shading 2 Accent 4" w:semiHidden="0" w:uiPriority="64" w:unhideWhenUsed="0"/>
-    <w:lsdException w:name="Medium List 1 Accent 4" w:semiHidden="0" w:uiPriority="65" w:unhideWhenUsed="0"/>
-    <w:lsdException w:name="Medium List 2 Accent 4" w:semiHidden="0" w:uiPriority="66" w:unhideWhenUsed="0"/>
-    <w:lsdException w:name="Medium Grid 1 Accent 4" w:semiHidden="0" w:uiPriority="67" w:unhideWhenUsed="0"/>
-    <w:lsdException w:name="Medium Grid 2 Accent 4" w:semiHidden="0" w:uiPriority="68" w:unhideWhenUsed="0"/>
-    <w:lsdException w:name="Medium Grid 3 Accent 4" w:semiHidden="0" w:uiPriority="69" w:unhideWhenUsed="0"/>
-    <w:lsdException w:name="Dark List Accent 4" w:semiHidden="0" w:uiPriority="70" w:unhideWhenUsed="0"/>
-    <w:lsdException w:name="Colorful Shading Accent 4" w:semiHidden="0" w:uiPriority="71" w:unhideWhenUsed="0"/>
-    <w:lsdException w:name="Colorful List Accent 4" w:semiHidden="0" w:uiPriority="72" w:unhideWhenUsed="0"/>
-    <w:lsdException w:name="Colorful Grid Accent 4" w:semiHidden="0" w:uiPriority="73" w:unhideWhenUsed="0"/>
-    <w:lsdException w:name="Light Shading Accent 5" w:semiHidden="0" w:uiPriority="60" w:unhideWhenUsed="0"/>
-    <w:lsdException w:name="Light List Accent 5" w:semiHidden="0" w:uiPriority="61" w:unhideWhenUsed="0"/>
-    <w:lsdException w:name="Light Grid Accent 5" w:semiHidden="0" w:uiPriority="62" w:unhideWhenUsed="0"/>
-    <w:lsdException w:name="Medium Shading 1 Accent 5" w:semiHidden="0" w:uiPriority="63" w:unhideWhenUsed="0"/>
-    <w:lsdException w:name="Medium Shading 2 Accent 5" w:semiHidden="0" w:uiPriority="64" w:unhideWhenUsed="0"/>
-    <w:lsdException w:name="Medium List 1 Accent 5" w:semiHidden="0" w:uiPriority="65" w:unhideWhenUsed="0"/>
-    <w:lsdException w:name="Medium List 2 Accent 5" w:semiHidden="0" w:uiPriority="66" w:unhideWhenUsed="0"/>
-    <w:lsdException w:name="Medium Grid 1 Accent 5" w:semiHidden="0" w:uiPriority="67" w:unhideWhenUsed="0"/>
-    <w:lsdException w:name="Medium Grid 2 Accent 5" w:semiHidden="0" w:uiPriority="68" w:unhideWhenUsed="0"/>
-    <w:lsdException w:name="Medium Grid 3 Accent 5" w:semiHidden="0" w:uiPriority="69" w:unhideWhenUsed="0"/>
-    <w:lsdException w:name="Dark List Accent 5" w:semiHidden="0" w:uiPriority="70" w:unhideWhenUsed="0"/>
-    <w:lsdException w:name="Colorful Shading Accent 5" w:semiHidden="0" w:uiPriority="71" w:unhideWhenUsed="0"/>
-    <w:lsdException w:name="Colorful List Accent 5" w:semiHidden="0" w:uiPriority="72" w:unhideWhenUsed="0"/>
-    <w:lsdException w:name="Colorful Grid Accent 5" w:semiHidden="0" w:uiPriority="73" w:unhideWhenUsed="0"/>
-    <w:lsdException w:name="Light Shading Accent 6" w:semiHidden="0" w:uiPriority="60" w:unhideWhenUsed="0"/>
-    <w:lsdException w:name="Light List Accent 6" w:semiHidden="0" w:uiPriority="61" w:unhideWhenUsed="0"/>
-    <w:lsdException w:name="Light Grid Accent 6" w:semiHidden="0" w:uiPriority="62" w:unhideWhenUsed="0"/>
-    <w:lsdException w:name="Medium Shading 1 Accent 6" w:semiHidden="0" w:uiPriority="63" w:unhideWhenUsed="0"/>
-    <w:lsdException w:name="Medium Shading 2 Accent 6" w:semiHidden="0" w:uiPriority="64" w:unhideWhenUsed="0"/>
-    <w:lsdException w:name="Medium List 1 Accent 6" w:semiHidden="0" w:uiPriority="65" w:unhideWhenUsed="0"/>
-    <w:lsdException w:name="Medium List 2 Accent 6" w:semiHidden="0" w:uiPriority="66" w:unhideWhenUsed="0"/>
-    <w:lsdException w:name="Medium Grid 1 Accent 6" w:semiHidden="0" w:uiPriority="67" w:unhideWhenUsed="0"/>
-    <w:lsdException w:name="Medium Grid 2 Accent 6" w:semiHidden="0" w:uiPriority="68" w:unhideWhenUsed="0"/>
-    <w:lsdException w:name="Medium Grid 3 Accent 6" w:semiHidden="0" w:uiPriority="69" w:unhideWhenUsed="0"/>
-    <w:lsdException w:name="Dark List Accent 6" w:semiHidden="0" w:uiPriority="70" w:unhideWhenUsed="0"/>
-    <w:lsdException w:name="Colorful Shading Accent 6" w:semiHidden="0" w:uiPriority="71" w:unhideWhenUsed="0"/>
-    <w:lsdException w:name="Colorful List Accent 6" w:semiHidden="0" w:uiPriority="72" w:unhideWhenUsed="0"/>
-    <w:lsdException w:name="Colorful Grid Accent 6" w:semiHidden="0" w:uiPriority="73" w:unhideWhenUsed="0"/>
-    <w:lsdException w:name="Subtle Emphasis" w:semiHidden="0" w:uiPriority="19" w:unhideWhenUsed="0" w:qFormat="1"/>
-    <w:lsdException w:name="Intense Emphasis" w:semiHidden="0" w:uiPriority="21" w:unhideWhenUsed="0" w:qFormat="1"/>
-    <w:lsdException w:name="Subtle Reference" w:semiHidden="0" w:uiPriority="31" w:unhideWhenUsed="0" w:qFormat="1"/>
-    <w:lsdException w:name="Intense Reference" w:semiHidden="0" w:uiPriority="32" w:unhideWhenUsed="0" w:qFormat="1"/>
-    <w:lsdException w:name="Book Title" w:semiHidden="0" w:uiPriority="33" w:unhideWhenUsed="0" w:qFormat="1"/>
-    <w:lsdException w:name="Bibliography" w:uiPriority="37"/>
-    <w:lsdException w:name="TOC Heading" w:uiPriority="39" w:qFormat="1"/>
+  <w:latentStyles w:defLockedState="0" w:defUIPriority="99" w:defSemiHidden="0" w:defUnhideWhenUsed="0" w:defQFormat="0" w:count="371">
+    <w:lsdException w:name="Normal" w:uiPriority="0" w:qFormat="1"/>
+    <w:lsdException w:name="heading 1" w:uiPriority="9" w:qFormat="1"/>
+    <w:lsdException w:name="heading 2" w:semiHidden="1" w:uiPriority="9" w:unhideWhenUsed="1" w:qFormat="1"/>
+    <w:lsdException w:name="heading 3" w:semiHidden="1" w:uiPriority="9" w:unhideWhenUsed="1" w:qFormat="1"/>
+    <w:lsdException w:name="heading 4" w:semiHidden="1" w:uiPriority="9" w:unhideWhenUsed="1" w:qFormat="1"/>
+    <w:lsdException w:name="heading 5" w:semiHidden="1" w:uiPriority="9" w:unhideWhenUsed="1" w:qFormat="1"/>
+    <w:lsdException w:name="heading 6" w:semiHidden="1" w:uiPriority="9" w:unhideWhenUsed="1" w:qFormat="1"/>
+    <w:lsdException w:name="heading 7" w:semiHidden="1" w:uiPriority="9" w:unhideWhenUsed="1" w:qFormat="1"/>
+    <w:lsdException w:name="heading 8" w:semiHidden="1" w:uiPriority="9" w:unhideWhenUsed="1" w:qFormat="1"/>
+    <w:lsdException w:name="heading 9" w:semiHidden="1" w:uiPriority="9" w:unhideWhenUsed="1" w:qFormat="1"/>
+    <w:lsdException w:name="index 1" w:semiHidden="1" w:unhideWhenUsed="1"/>
+    <w:lsdException w:name="index 2" w:semiHidden="1" w:unhideWhenUsed="1"/>
+    <w:lsdException w:name="index 3" w:semiHidden="1" w:unhideWhenUsed="1"/>
+    <w:lsdException w:name="index 4" w:semiHidden="1" w:unhideWhenUsed="1"/>
+    <w:lsdException w:name="index 5" w:semiHidden="1" w:unhideWhenUsed="1"/>
+    <w:lsdException w:name="index 6" w:semiHidden="1" w:unhideWhenUsed="1"/>
+    <w:lsdException w:name="index 7" w:semiHidden="1" w:unhideWhenUsed="1"/>
+    <w:lsdException w:name="index 8" w:semiHidden="1" w:unhideWhenUsed="1"/>
+    <w:lsdException w:name="index 9" w:semiHidden="1" w:unhideWhenUsed="1"/>
+    <w:lsdException w:name="toc 1" w:semiHidden="1" w:uiPriority="39" w:unhideWhenUsed="1"/>
+    <w:lsdException w:name="toc 2" w:semiHidden="1" w:uiPriority="39" w:unhideWhenUsed="1"/>
+    <w:lsdException w:name="toc 3" w:semiHidden="1" w:uiPriority="39" w:unhideWhenUsed="1"/>
+    <w:lsdException w:name="toc 4" w:semiHidden="1" w:uiPriority="39" w:unhideWhenUsed="1"/>
+    <w:lsdException w:name="toc 5" w:semiHidden="1" w:uiPriority="39" w:unhideWhenUsed="1"/>
+    <w:lsdException w:name="toc 6" w:semiHidden="1" w:uiPriority="39" w:unhideWhenUsed="1"/>
+    <w:lsdException w:name="toc 7" w:semiHidden="1" w:uiPriority="39" w:unhideWhenUsed="1"/>
+    <w:lsdException w:name="toc 8" w:semiHidden="1" w:uiPriority="39" w:unhideWhenUsed="1"/>
+    <w:lsdException w:name="toc 9" w:semiHidden="1" w:uiPriority="39" w:unhideWhenUsed="1"/>
+    <w:lsdException w:name="Normal Indent" w:semiHidden="1" w:unhideWhenUsed="1"/>
+    <w:lsdException w:name="footnote text" w:semiHidden="1" w:unhideWhenUsed="1"/>
+    <w:lsdException w:name="annotation text" w:semiHidden="1" w:unhideWhenUsed="1"/>
+    <w:lsdException w:name="header" w:semiHidden="1" w:unhideWhenUsed="1"/>
+    <w:lsdException w:name="footer" w:semiHidden="1" w:unhideWhenUsed="1"/>
+    <w:lsdException w:name="index heading" w:semiHidden="1" w:unhideWhenUsed="1"/>
+    <w:lsdException w:name="caption" w:semiHidden="1" w:uiPriority="35" w:unhideWhenUsed="1" w:qFormat="1"/>
+    <w:lsdException w:name="table of figures" w:semiHidden="1" w:unhideWhenUsed="1"/>
+    <w:lsdException w:name="envelope address" w:semiHidden="1" w:unhideWhenUsed="1"/>
+    <w:lsdException w:name="envelope return" w:semiHidden="1" w:unhideWhenUsed="1"/>
+    <w:lsdException w:name="footnote reference" w:semiHidden="1" w:unhideWhenUsed="1"/>
+    <w:lsdException w:name="annotation reference" w:semiHidden="1" w:unhideWhenUsed="1"/>
+    <w:lsdException w:name="line number" w:semiHidden="1" w:unhideWhenUsed="1"/>
+    <w:lsdException w:name="page number" w:semiHidden="1" w:unhideWhenUsed="1"/>
+    <w:lsdException w:name="endnote reference" w:semiHidden="1" w:unhideWhenUsed="1"/>
+    <w:lsdException w:name="endnote text" w:semiHidden="1" w:unhideWhenUsed="1"/>
+    <w:lsdException w:name="table of authorities" w:semiHidden="1" w:unhideWhenUsed="1"/>
+    <w:lsdException w:name="macro" w:semiHidden="1" w:unhideWhenUsed="1"/>
+    <w:lsdException w:name="toa heading" w:semiHidden="1" w:unhideWhenUsed="1"/>
+    <w:lsdException w:name="List" w:semiHidden="1" w:unhideWhenUsed="1"/>
+    <w:lsdException w:name="List Bullet" w:semiHidden="1" w:unhideWhenUsed="1"/>
+    <w:lsdException w:name="List Number" w:semiHidden="1" w:unhideWhenUsed="1"/>
+    <w:lsdException w:name="List 2" w:semiHidden="1" w:unhideWhenUsed="1"/>
+    <w:lsdException w:name="List 3" w:semiHidden="1" w:unhideWhenUsed="1"/>
+    <w:lsdException w:name="List 4" w:semiHidden="1" w:unhideWhenUsed="1"/>
+    <w:lsdException w:name="List 5" w:semiHidden="1" w:unhideWhenUsed="1"/>
+    <w:lsdException w:name="List Bullet 2" w:semiHidden="1" w:unhideWhenUsed="1"/>
+    <w:lsdException w:name="List Bullet 3" w:semiHidden="1" w:unhideWhenUsed="1"/>
+    <w:lsdException w:name="List Bullet 4" w:semiHidden="1" w:unhideWhenUsed="1"/>
+    <w:lsdException w:name="List Bullet 5" w:semiHidden="1" w:unhideWhenUsed="1"/>
+    <w:lsdException w:name="List Number 2" w:semiHidden="1" w:unhideWhenUsed="1"/>
+    <w:lsdException w:name="List Number 3" w:semiHidden="1" w:unhideWhenUsed="1"/>
+    <w:lsdException w:name="List Number 4" w:semiHidden="1" w:unhideWhenUsed="1"/>
+    <w:lsdException w:name="List Number 5" w:semiHidden="1" w:unhideWhenUsed="1"/>
+    <w:lsdException w:name="Title" w:uiPriority="10" w:qFormat="1"/>
+    <w:lsdException w:name="Closing" w:semiHidden="1" w:unhideWhenUsed="1"/>
+    <w:lsdException w:name="Signature" w:semiHidden="1" w:unhideWhenUsed="1"/>
+    <w:lsdException w:name="Default Paragraph Font" w:semiHidden="1" w:uiPriority="1" w:unhideWhenUsed="1"/>
+    <w:lsdException w:name="Body Text" w:semiHidden="1" w:unhideWhenUsed="1"/>
+    <w:lsdException w:name="Body Text Indent" w:semiHidden="1" w:unhideWhenUsed="1"/>
+    <w:lsdException w:name="List Continue" w:semiHidden="1" w:unhideWhenUsed="1"/>
+    <w:lsdException w:name="List Continue 2" w:semiHidden="1" w:unhideWhenUsed="1"/>
+    <w:lsdException w:name="List Continue 3" w:semiHidden="1" w:unhideWhenUsed="1"/>
+    <w:lsdException w:name="List Continue 4" w:semiHidden="1" w:unhideWhenUsed="1"/>
+    <w:lsdException w:name="List Continue 5" w:semiHidden="1" w:unhideWhenUsed="1"/>
+    <w:lsdException w:name="Message Header" w:semiHidden="1" w:unhideWhenUsed="1"/>
+    <w:lsdException w:name="Subtitle" w:uiPriority="11" w:qFormat="1"/>
+    <w:lsdException w:name="Salutation" w:semiHidden="1" w:unhideWhenUsed="1"/>
+    <w:lsdException w:name="Date" w:semiHidden="1" w:unhideWhenUsed="1"/>
+    <w:lsdException w:name="Body Text First Indent" w:semiHidden="1" w:unhideWhenUsed="1"/>
+    <w:lsdException w:name="Body Text First Indent 2" w:semiHidden="1" w:unhideWhenUsed="1"/>
+    <w:lsdException w:name="Note Heading" w:semiHidden="1" w:unhideWhenUsed="1"/>
+    <w:lsdException w:name="Body Text 2" w:semiHidden="1" w:unhideWhenUsed="1"/>
+    <w:lsdException w:name="Body Text 3" w:semiHidden="1" w:unhideWhenUsed="1"/>
+    <w:lsdException w:name="Body Text Indent 2" w:semiHidden="1" w:unhideWhenUsed="1"/>
+    <w:lsdException w:name="Body Text Indent 3" w:semiHidden="1" w:unhideWhenUsed="1"/>
+    <w:lsdException w:name="Block Text" w:semiHidden="1" w:unhideWhenUsed="1"/>
+    <w:lsdException w:name="Hyperlink" w:semiHidden="1" w:unhideWhenUsed="1"/>
+    <w:lsdException w:name="FollowedHyperlink" w:semiHidden="1" w:unhideWhenUsed="1"/>
+    <w:lsdException w:name="Strong" w:uiPriority="22" w:qFormat="1"/>
+    <w:lsdException w:name="Emphasis" w:uiPriority="20" w:qFormat="1"/>
+    <w:lsdException w:name="Document Map" w:semiHidden="1" w:unhideWhenUsed="1"/>
+    <w:lsdException w:name="Plain Text" w:semiHidden="1" w:unhideWhenUsed="1"/>
+    <w:lsdException w:name="E-mail Signature" w:semiHidden="1" w:unhideWhenUsed="1"/>
+    <w:lsdException w:name="HTML Top of Form" w:semiHidden="1" w:unhideWhenUsed="1"/>
+    <w:lsdException w:name="HTML Bottom of Form" w:semiHidden="1" w:unhideWhenUsed="1"/>
+    <w:lsdException w:name="Normal (Web)" w:semiHidden="1" w:unhideWhenUsed="1"/>
+    <w:lsdException w:name="HTML Acronym" w:semiHidden="1" w:unhideWhenUsed="1"/>
+    <w:lsdException w:name="HTML Address" w:semiHidden="1" w:unhideWhenUsed="1"/>
+    <w:lsdException w:name="HTML Cite" w:semiHidden="1" w:unhideWhenUsed="1"/>
+    <w:lsdException w:name="HTML Code" w:semiHidden="1" w:unhideWhenUsed="1"/>
+    <w:lsdException w:name="HTML Definition" w:semiHidden="1" w:unhideWhenUsed="1"/>
+    <w:lsdException w:name="HTML Keyboard" w:semiHidden="1" w:unhideWhenUsed="1"/>
+    <w:lsdException w:name="HTML Preformatted" w:semiHidden="1" w:unhideWhenUsed="1"/>
+    <w:lsdException w:name="HTML Sample" w:semiHidden="1" w:unhideWhenUsed="1"/>
+    <w:lsdException w:name="HTML Typewriter" w:semiHidden="1" w:unhideWhenUsed="1"/>
+    <w:lsdException w:name="HTML Variable" w:semiHidden="1" w:unhideWhenUsed="1"/>
+    <w:lsdException w:name="Normal Table" w:semiHidden="1" w:unhideWhenUsed="1"/>
+    <w:lsdException w:name="annotation subject" w:semiHidden="1" w:unhideWhenUsed="1"/>
+    <w:lsdException w:name="No List" w:semiHidden="1" w:unhideWhenUsed="1"/>
+    <w:lsdException w:name="Outline List 1" w:semiHidden="1" w:unhideWhenUsed="1"/>
+    <w:lsdException w:name="Outline List 2" w:semiHidden="1" w:unhideWhenUsed="1"/>
+    <w:lsdException w:name="Outline List 3" w:semiHidden="1" w:unhideWhenUsed="1"/>
+    <w:lsdException w:name="Table Simple 1" w:semiHidden="1" w:unhideWhenUsed="1"/>
+    <w:lsdException w:name="Table Simple 2" w:semiHidden="1" w:unhideWhenUsed="1"/>
+    <w:lsdException w:name="Table Simple 3" w:semiHidden="1" w:unhideWhenUsed="1"/>
+    <w:lsdException w:name="Table Classic 1" w:semiHidden="1" w:unhideWhenUsed="1"/>
+    <w:lsdException w:name="Table Classic 2" w:semiHidden="1" w:unhideWhenUsed="1"/>
+    <w:lsdException w:name="Table Classic 3" w:semiHidden="1" w:unhideWhenUsed="1"/>
+    <w:lsdException w:name="Table Classic 4" w:semiHidden="1" w:unhideWhenUsed="1"/>
+    <w:lsdException w:name="Table Colorful 1" w:semiHidden="1" w:unhideWhenUsed="1"/>
+    <w:lsdException w:name="Table Colorful 2" w:semiHidden="1" w:unhideWhenUsed="1"/>
+    <w:lsdException w:name="Table Colorful 3" w:semiHidden="1" w:unhideWhenUsed="1"/>
+    <w:lsdException w:name="Table Columns 1" w:semiHidden="1" w:unhideWhenUsed="1"/>
+    <w:lsdException w:name="Table Columns 2" w:semiHidden="1" w:unhideWhenUsed="1"/>
+    <w:lsdException w:name="Table Columns 3" w:semiHidden="1" w:unhideWhenUsed="1"/>
+    <w:lsdException w:name="Table Columns 4" w:semiHidden="1" w:unhideWhenUsed="1"/>
+    <w:lsdException w:name="Table Columns 5" w:semiHidden="1" w:unhideWhenUsed="1"/>
+    <w:lsdException w:name="Table Grid 1" w:semiHidden="1" w:unhideWhenUsed="1"/>
+    <w:lsdException w:name="Table Grid 2" w:semiHidden="1" w:unhideWhenUsed="1"/>
+    <w:lsdException w:name="Table Grid 3" w:semiHidden="1" w:unhideWhenUsed="1"/>
+    <w:lsdException w:name="Table Grid 4" w:semiHidden="1" w:unhideWhenUsed="1"/>
+    <w:lsdException w:name="Table Grid 5" w:semiHidden="1" w:unhideWhenUsed="1"/>
+    <w:lsdException w:name="Table Grid 6" w:semiHidden="1" w:unhideWhenUsed="1"/>
+    <w:lsdException w:name="Table Grid 7" w:semiHidden="1" w:unhideWhenUsed="1"/>
+    <w:lsdException w:name="Table Grid 8" w:semiHidden="1" w:unhideWhenUsed="1"/>
+    <w:lsdException w:name="Table List 1" w:semiHidden="1" w:unhideWhenUsed="1"/>
+    <w:lsdException w:name="Table List 2" w:semiHidden="1" w:unhideWhenUsed="1"/>
+    <w:lsdException w:name="Table List 3" w:semiHidden="1" w:unhideWhenUsed="1"/>
+    <w:lsdException w:name="Table List 4" w:semiHidden="1" w:unhideWhenUsed="1"/>
+    <w:lsdException w:name="Table List 5" w:semiHidden="1" w:unhideWhenUsed="1"/>
+    <w:lsdException w:name="Table List 6" w:semiHidden="1" w:unhideWhenUsed="1"/>
+    <w:lsdException w:name="Table List 7" w:semiHidden="1" w:unhideWhenUsed="1"/>
+    <w:lsdException w:name="Table List 8" w:semiHidden="1" w:unhideWhenUsed="1"/>
+    <w:lsdException w:name="Table 3D effects 1" w:semiHidden="1" w:unhideWhenUsed="1"/>
+    <w:lsdException w:name="Table 3D effects 2" w:semiHidden="1" w:unhideWhenUsed="1"/>
+    <w:lsdException w:name="Table 3D effects 3" w:semiHidden="1" w:unhideWhenUsed="1"/>
+    <w:lsdException w:name="Table Contemporary" w:semiHidden="1" w:unhideWhenUsed="1"/>
+    <w:lsdException w:name="Table Elegant" w:semiHidden="1" w:unhideWhenUsed="1"/>
+    <w:lsdException w:name="Table Professional" w:semiHidden="1" w:unhideWhenUsed="1"/>
+    <w:lsdException w:name="Table Subtle 1" w:semiHidden="1" w:unhideWhenUsed="1"/>
+    <w:lsdException w:name="Table Subtle 2" w:semiHidden="1" w:unhideWhenUsed="1"/>
+    <w:lsdException w:name="Table Web 1" w:semiHidden="1" w:unhideWhenUsed="1"/>
+    <w:lsdException w:name="Table Web 2" w:semiHidden="1" w:unhideWhenUsed="1"/>
+    <w:lsdException w:name="Table Web 3" w:semiHidden="1" w:unhideWhenUsed="1"/>
+    <w:lsdException w:name="Balloon Text" w:semiHidden="1" w:unhideWhenUsed="1"/>
+    <w:lsdException w:name="Table Grid" w:uiPriority="39"/>
+    <w:lsdException w:name="Table Theme" w:semiHidden="1" w:unhideWhenUsed="1"/>
+    <w:lsdException w:name="Placeholder Text" w:semiHidden="1"/>
+    <w:lsdException w:name="No Spacing" w:uiPriority="1" w:qFormat="1"/>
+    <w:lsdException w:name="Light Shading" w:uiPriority="60"/>
+    <w:lsdException w:name="Light List" w:uiPriority="61"/>
+    <w:lsdException w:name="Light Grid" w:uiPriority="62"/>
+    <w:lsdException w:name="Medium Shading 1" w:uiPriority="63"/>
+    <w:lsdException w:name="Medium Shading 2" w:uiPriority="64"/>
+    <w:lsdException w:name="Medium List 1" w:uiPriority="65"/>
+    <w:lsdException w:name="Medium List 2" w:uiPriority="66"/>
+    <w:lsdException w:name="Medium Grid 1" w:uiPriority="67"/>
+    <w:lsdException w:name="Medium Grid 2" w:uiPriority="68"/>
+    <w:lsdException w:name="Medium Grid 3" w:uiPriority="69"/>
+    <w:lsdException w:name="Dark List" w:uiPriority="70"/>
+    <w:lsdException w:name="Colorful Shading" w:uiPriority="71"/>
+    <w:lsdException w:name="Colorful List" w:uiPriority="72"/>
+    <w:lsdException w:name="Colorful Grid" w:uiPriority="73"/>
+    <w:lsdException w:name="Light Shading Accent 1" w:uiPriority="60"/>
+    <w:lsdException w:name="Light List Accent 1" w:uiPriority="61"/>
+    <w:lsdException w:name="Light Grid Accent 1" w:uiPriority="62"/>
+    <w:lsdException w:name="Medium Shading 1 Accent 1" w:uiPriority="63"/>
+    <w:lsdException w:name="Medium Shading 2 Accent 1" w:uiPriority="64"/>
+    <w:lsdException w:name="Medium List 1 Accent 1" w:uiPriority="65"/>
+    <w:lsdException w:name="Revision" w:semiHidden="1"/>
+    <w:lsdException w:name="List Paragraph" w:uiPriority="34" w:qFormat="1"/>
+    <w:lsdException w:name="Quote" w:uiPriority="29" w:qFormat="1"/>
+    <w:lsdException w:name="Intense Quote" w:uiPriority="30" w:qFormat="1"/>
+    <w:lsdException w:name="Medium List 2 Accent 1" w:uiPriority="66"/>
+    <w:lsdException w:name="Medium Grid 1 Accent 1" w:uiPriority="67"/>
+    <w:lsdException w:name="Medium Grid 2 Accent 1" w:uiPriority="68"/>
+    <w:lsdException w:name="Medium Grid 3 Accent 1" w:uiPriority="69"/>
+    <w:lsdException w:name="Dark List Accent 1" w:uiPriority="70"/>
+    <w:lsdException w:name="Colorful Shading Accent 1" w:uiPriority="71"/>
+    <w:lsdException w:name="Colorful List Accent 1" w:uiPriority="72"/>
+    <w:lsdException w:name="Colorful Grid Accent 1" w:uiPriority="73"/>
+    <w:lsdException w:name="Light Shading Accent 2" w:uiPriority="60"/>
+    <w:lsdException w:name="Light List Accent 2" w:uiPriority="61"/>
+    <w:lsdException w:name="Light Grid Accent 2" w:uiPriority="62"/>
+    <w:lsdException w:name="Medium Shading 1 Accent 2" w:uiPriority="63"/>
+    <w:lsdException w:name="Medium Shading 2 Accent 2" w:uiPriority="64"/>
+    <w:lsdException w:name="Medium List 1 Accent 2" w:uiPriority="65"/>
+    <w:lsdException w:name="Medium List 2 Accent 2" w:uiPriority="66"/>
+    <w:lsdException w:name="Medium Grid 1 Accent 2" w:uiPriority="67"/>
+    <w:lsdException w:name="Medium Grid 2 Accent 2" w:uiPriority="68"/>
+    <w:lsdException w:name="Medium Grid 3 Accent 2" w:uiPriority="69"/>
+    <w:lsdException w:name="Dark List Accent 2" w:uiPriority="70"/>
+    <w:lsdException w:name="Colorful Shading Accent 2" w:uiPriority="71"/>
+    <w:lsdException w:name="Colorful List Accent 2" w:uiPriority="72"/>
+    <w:lsdException w:name="Colorful Grid Accent 2" w:uiPriority="73"/>
+    <w:lsdException w:name="Light Shading Accent 3" w:uiPriority="60"/>
+    <w:lsdException w:name="Light List Accent 3" w:uiPriority="61"/>
+    <w:lsdException w:name="Light Grid Accent 3" w:uiPriority="62"/>
+    <w:lsdException w:name="Medium Shading 1 Accent 3" w:uiPriority="63"/>
+    <w:lsdException w:name="Medium Shading 2 Accent 3" w:uiPriority="64"/>
+    <w:lsdException w:name="Medium List 1 Accent 3" w:uiPriority="65"/>
+    <w:lsdException w:name="Medium List 2 Accent 3" w:uiPriority="66"/>
+    <w:lsdException w:name="Medium Grid 1 Accent 3" w:uiPriority="67"/>
+    <w:lsdException w:name="Medium Grid 2 Accent 3" w:uiPriority="68"/>
+    <w:lsdException w:name="Medium Grid 3 Accent 3" w:uiPriority="69"/>
+    <w:lsdException w:name="Dark List Accent 3" w:uiPriority="70"/>
+    <w:lsdException w:name="Colorful Shading Accent 3" w:uiPriority="71"/>
+    <w:lsdException w:name="Colorful List Accent 3" w:uiPriority="72"/>
+    <w:lsdException w:name="Colorful Grid Accent 3" w:uiPriority="73"/>
+    <w:lsdException w:name="Light Shading Accent 4" w:uiPriority="60"/>
+    <w:lsdException w:name="Light List Accent 4" w:uiPriority="61"/>
+    <w:lsdException w:name="Light Grid Accent 4" w:uiPriority="62"/>
+    <w:lsdException w:name="Medium Shading 1 Accent 4" w:uiPriority="63"/>
+    <w:lsdException w:name="Medium Shading 2 Accent 4" w:uiPriority="64"/>
+    <w:lsdException w:name="Medium List 1 Accent 4" w:uiPriority="65"/>
+    <w:lsdException w:name="Medium List 2 Accent 4" w:uiPriority="66"/>
+    <w:lsdException w:name="Medium Grid 1 Accent 4" w:uiPriority="67"/>
+    <w:lsdException w:name="Medium Grid 2 Accent 4" w:uiPriority="68"/>
+    <w:lsdException w:name="Medium Grid 3 Accent 4" w:uiPriority="69"/>
+    <w:lsdException w:name="Dark List Accent 4" w:uiPriority="70"/>
+    <w:lsdException w:name="Colorful Shading Accent 4" w:uiPriority="71"/>
+    <w:lsdException w:name="Colorful List Accent 4" w:uiPriority="72"/>
+    <w:lsdException w:name="Colorful Grid Accent 4" w:uiPriority="73"/>
+    <w:lsdException w:name="Light Shading Accent 5" w:uiPriority="60"/>
+    <w:lsdException w:name="Light List Accent 5" w:uiPriority="61"/>
+    <w:lsdException w:name="Light Grid Accent 5" w:uiPriority="62"/>
+    <w:lsdException w:name="Medium Shading 1 Accent 5" w:uiPriority="63"/>
+    <w:lsdException w:name="Medium Shading 2 Accent 5" w:uiPriority="64"/>
+    <w:lsdException w:name="Medium List 1 Accent 5" w:uiPriority="65"/>
+    <w:lsdException w:name="Medium List 2 Accent 5" w:uiPriority="66"/>
+    <w:lsdException w:name="Medium Grid 1 Accent 5" w:uiPriority="67"/>
+    <w:lsdException w:name="Medium Grid 2 Accent 5" w:uiPriority="68"/>
+    <w:lsdException w:name="Medium Grid 3 Accent 5" w:uiPriority="69"/>
+    <w:lsdException w:name="Dark List Accent 5" w:uiPriority="70"/>
+    <w:lsdException w:name="Colorful Shading Accent 5" w:uiPriority="71"/>
+    <w:lsdException w:name="Colorful List Accent 5" w:uiPriority="72"/>
+    <w:lsdException w:name="Colorful Grid Accent 5" w:uiPriority="73"/>
+    <w:lsdException w:name="Light Shading Accent 6" w:uiPriority="60"/>
+    <w:lsdException w:name="Light List Accent 6" w:uiPriority="61"/>
+    <w:lsdException w:name="Light Grid Accent 6" w:uiPriority="62"/>
+    <w:lsdException w:name="Medium Shading 1 Accent 6" w:uiPriority="63"/>
+    <w:lsdException w:name="Medium Shading 2 Accent 6" w:uiPriority="64"/>
+    <w:lsdException w:name="Medium List 1 Accent 6" w:uiPriority="65"/>
+    <w:lsdException w:name="Medium List 2 Accent 6" w:uiPriority="66"/>
+    <w:lsdException w:name="Medium Grid 1 Accent 6" w:uiPriority="67"/>
+    <w:lsdException w:name="Medium Grid 2 Accent 6" w:uiPriority="68"/>
+    <w:lsdException w:name="Medium Grid 3 Accent 6" w:uiPriority="69"/>
+    <w:lsdException w:name="Dark List Accent 6" w:uiPriority="70"/>
+    <w:lsdException w:name="Colorful Shading Accent 6" w:uiPriority="71"/>
+    <w:lsdException w:name="Colorful List Accent 6" w:uiPriority="72"/>
+    <w:lsdException w:name="Colorful Grid Accent 6" w:uiPriority="73"/>
+    <w:lsdException w:name="Subtle Emphasis" w:uiPriority="19" w:qFormat="1"/>
+    <w:lsdException w:name="Intense Emphasis" w:uiPriority="21" w:qFormat="1"/>
+    <w:lsdException w:name="Subtle Reference" w:uiPriority="31" w:qFormat="1"/>
+    <w:lsdException w:name="Intense Reference" w:uiPriority="32" w:qFormat="1"/>
+    <w:lsdException w:name="Book Title" w:uiPriority="33" w:qFormat="1"/>
+    <w:lsdException w:name="Bibliography" w:semiHidden="1" w:uiPriority="37" w:unhideWhenUsed="1"/>
+    <w:lsdException w:name="TOC Heading" w:semiHidden="1" w:uiPriority="39" w:unhideWhenUsed="1" w:qFormat="1"/>
+    <w:lsdException w:name="Plain Table 1" w:uiPriority="41"/>
+    <w:lsdException w:name="Plain Table 2" w:uiPriority="42"/>
+    <w:lsdException w:name="Plain Table 3" w:uiPriority="43"/>
+    <w:lsdException w:name="Plain Table 4" w:uiPriority="44"/>
+    <w:lsdException w:name="Plain Table 5" w:uiPriority="45"/>
+    <w:lsdException w:name="Grid Table Light" w:uiPriority="40"/>
+    <w:lsdException w:name="Grid Table 1 Light" w:uiPriority="46"/>
+    <w:lsdException w:name="Grid Table 2" w:uiPriority="47"/>
+    <w:lsdException w:name="Grid Table 3" w:uiPriority="48"/>
+    <w:lsdException w:name="Grid Table 4" w:uiPriority="49"/>
+    <w:lsdException w:name="Grid Table 5 Dark" w:uiPriority="50"/>
+    <w:lsdException w:name="Grid Table 6 Colorful" w:uiPriority="51"/>
+    <w:lsdException w:name="Grid Table 7 Colorful" w:uiPriority="52"/>
+    <w:lsdException w:name="Grid Table 1 Light Accent 1" w:uiPriority="46"/>
+    <w:lsdException w:name="Grid Table 2 Accent 1" w:uiPriority="47"/>
+    <w:lsdException w:name="Grid Table 3 Accent 1" w:uiPriority="48"/>
+    <w:lsdException w:name="Grid Table 4 Accent 1" w:uiPriority="49"/>
+    <w:lsdException w:name="Grid Table 5 Dark Accent 1" w:uiPriority="50"/>
+    <w:lsdException w:name="Grid Table 6 Colorful Accent 1" w:uiPriority="51"/>
+    <w:lsdException w:name="Grid Table 7 Colorful Accent 1" w:uiPriority="52"/>
+    <w:lsdException w:name="Grid Table 1 Light Accent 2" w:uiPriority="46"/>
+    <w:lsdException w:name="Grid Table 2 Accent 2" w:uiPriority="47"/>
+    <w:lsdException w:name="Grid Table 3 Accent 2" w:uiPriority="48"/>
+    <w:lsdException w:name="Grid Table 4 Accent 2" w:uiPriority="49"/>
+    <w:lsdException w:name="Grid Table 5 Dark Accent 2" w:uiPriority="50"/>
+    <w:lsdException w:name="Grid Table 6 Colorful Accent 2" w:uiPriority="51"/>
+    <w:lsdException w:name="Grid Table 7 Colorful Accent 2" w:uiPriority="52"/>
+    <w:lsdException w:name="Grid Table 1 Light Accent 3" w:uiPriority="46"/>
+    <w:lsdException w:name="Grid Table 2 Accent 3" w:uiPriority="47"/>
+    <w:lsdException w:name="Grid Table 3 Accent 3" w:uiPriority="48"/>
+    <w:lsdException w:name="Grid Table 4 Accent 3" w:uiPriority="49"/>
+    <w:lsdException w:name="Grid Table 5 Dark Accent 3" w:uiPriority="50"/>
+    <w:lsdException w:name="Grid Table 6 Colorful Accent 3" w:uiPriority="51"/>
+    <w:lsdException w:name="Grid Table 7 Colorful Accent 3" w:uiPriority="52"/>
+    <w:lsdException w:name="Grid Table 1 Light Accent 4" w:uiPriority="46"/>
+    <w:lsdException w:name="Grid Table 2 Accent 4" w:uiPriority="47"/>
+    <w:lsdException w:name="Grid Table 3 Accent 4" w:uiPriority="48"/>
+    <w:lsdException w:name="Grid Table 4 Accent 4" w:uiPriority="49"/>
+    <w:lsdException w:name="Grid Table 5 Dark Accent 4" w:uiPriority="50"/>
+    <w:lsdException w:name="Grid Table 6 Colorful Accent 4" w:uiPriority="51"/>
+    <w:lsdException w:name="Grid Table 7 Colorful Accent 4" w:uiPriority="52"/>
+    <w:lsdException w:name="Grid Table 1 Light Accent 5" w:uiPriority="46"/>
+    <w:lsdException w:name="Grid Table 2 Accent 5" w:uiPriority="47"/>
+    <w:lsdException w:name="Grid Table 3 Accent 5" w:uiPriority="48"/>
+    <w:lsdException w:name="Grid Table 4 Accent 5" w:uiPriority="49"/>
+    <w:lsdException w:name="Grid Table 5 Dark Accent 5" w:uiPriority="50"/>
+    <w:lsdException w:name="Grid Table 6 Colorful Accent 5" w:uiPriority="51"/>
+    <w:lsdException w:name="Grid Table 7 Colorful Accent 5" w:uiPriority="52"/>
+    <w:lsdException w:name="Grid Table 1 Light Accent 6" w:uiPriority="46"/>
+    <w:lsdException w:name="Grid Table 2 Accent 6" w:uiPriority="47"/>
+    <w:lsdException w:name="Grid Table 3 Accent 6" w:uiPriority="48"/>
+    <w:lsdException w:name="Grid Table 4 Accent 6" w:uiPriority="49"/>
+    <w:lsdException w:name="Grid Table 5 Dark Accent 6" w:uiPriority="50"/>
+    <w:lsdException w:name="Grid Table 6 Colorful Accent 6" w:uiPriority="51"/>
+    <w:lsdException w:name="Grid Table 7 Colorful Accent 6" w:uiPriority="52"/>
+    <w:lsdException w:name="List Table 1 Light" w:uiPriority="46"/>
+    <w:lsdException w:name="List Table 2" w:uiPriority="47"/>
+    <w:lsdException w:name="List Table 3" w:uiPriority="48"/>
+    <w:lsdException w:name="List Table 4" w:uiPriority="49"/>
+    <w:lsdException w:name="List Table 5 Dark" w:uiPriority="50"/>
+    <w:lsdException w:name="List Table 6 Colorful" w:uiPriority="51"/>
+    <w:lsdException w:name="List Table 7 Colorful" w:uiPriority="52"/>
+    <w:lsdException w:name="List Table 1 Light Accent 1" w:uiPriority="46"/>
+    <w:lsdException w:name="List Table 2 Accent 1" w:uiPriority="47"/>
+    <w:lsdException w:name="List Table 3 Accent 1" w:uiPriority="48"/>
+    <w:lsdException w:name="List Table 4 Accent 1" w:uiPriority="49"/>
+    <w:lsdException w:name="List Table 5 Dark Accent 1" w:uiPriority="50"/>
+    <w:lsdException w:name="List Table 6 Colorful Accent 1" w:uiPriority="51"/>
+    <w:lsdException w:name="List Table 7 Colorful Accent 1" w:uiPriority="52"/>
+    <w:lsdException w:name="List Table 1 Light Accent 2" w:uiPriority="46"/>
+    <w:lsdException w:name="List Table 2 Accent 2" w:uiPriority="47"/>
+    <w:lsdException w:name="List Table 3 Accent 2" w:uiPriority="48"/>
+    <w:lsdException w:name="List Table 4 Accent 2" w:uiPriority="49"/>
+    <w:lsdException w:name="List Table 5 Dark Accent 2" w:uiPriority="50"/>
+    <w:lsdException w:name="List Table 6 Colorful Accent 2" w:uiPriority="51"/>
+    <w:lsdException w:name="List Table 7 Colorful Accent 2" w:uiPriority="52"/>
+    <w:lsdException w:name="List Table 1 Light Accent 3" w:uiPriority="46"/>
+    <w:lsdException w:name="List Table 2 Accent 3" w:uiPriority="47"/>
+    <w:lsdException w:name="List Table 3 Accent 3" w:uiPriority="48"/>
+    <w:lsdException w:name="List Table 4 Accent 3" w:uiPriority="49"/>
+    <w:lsdException w:name="List Table 5 Dark Accent 3" w:uiPriority="50"/>
+    <w:lsdException w:name="List Table 6 Colorful Accent 3" w:uiPriority="51"/>
+    <w:lsdException w:name="List Table 7 Colorful Accent 3" w:uiPriority="52"/>
+    <w:lsdException w:name="List Table 1 Light Accent 4" w:uiPriority="46"/>
+    <w:lsdException w:name="List Table 2 Accent 4" w:uiPriority="47"/>
+    <w:lsdException w:name="List Table 3 Accent 4" w:uiPriority="48"/>
+    <w:lsdException w:name="List Table 4 Accent 4" w:uiPriority="49"/>
+    <w:lsdException w:name="List Table 5 Dark Accent 4" w:uiPriority="50"/>
+    <w:lsdException w:name="List Table 6 Colorful Accent 4" w:uiPriority="51"/>
+    <w:lsdException w:name="List Table 7 Colorful Accent 4" w:uiPriority="52"/>
+    <w:lsdException w:name="List Table 1 Light Accent 5" w:uiPriority="46"/>
+    <w:lsdException w:name="List Table 2 Accent 5" w:uiPriority="47"/>
+    <w:lsdException w:name="List Table 3 Accent 5" w:uiPriority="48"/>
+    <w:lsdException w:name="List Table 4 Accent 5" w:uiPriority="49"/>
+    <w:lsdException w:name="List Table 5 Dark Accent 5" w:uiPriority="50"/>
+    <w:lsdException w:name="List Table 6 Colorful Accent 5" w:uiPriority="51"/>
+    <w:lsdException w:name="List Table 7 Colorful Accent 5" w:uiPriority="52"/>
+    <w:lsdException w:name="List Table 1 Light Accent 6" w:uiPriority="46"/>
+    <w:lsdException w:name="List Table 2 Accent 6" w:uiPriority="47"/>
+    <w:lsdException w:name="List Table 3 Accent 6" w:uiPriority="48"/>
+    <w:lsdException w:name="List Table 4 Accent 6" w:uiPriority="49"/>
+    <w:lsdException w:name="List Table 5 Dark Accent 6" w:uiPriority="50"/>
+    <w:lsdException w:name="List Table 6 Colorful Accent 6" w:uiPriority="51"/>
+    <w:lsdException w:name="List Table 7 Colorful Accent 6" w:uiPriority="52"/>
   </w:latentStyles>
   <w:style w:type="paragraph" w:default="1" w:styleId="Normal">
     <w:name w:val="Normal"/>
@@ -7259,7 +7070,7 @@
 </file>
 
 <file path=customXml/itemProps1.xml><?xml version="1.0" encoding="utf-8"?>
-<ds:datastoreItem xmlns:ds="http://schemas.openxmlformats.org/officeDocument/2006/customXml" ds:itemID="{C8CCF3BA-1648-4A6A-ACD6-48F7173472B1}">
+<ds:datastoreItem xmlns:ds="http://schemas.openxmlformats.org/officeDocument/2006/customXml" ds:itemID="{1357FDE1-4D3E-48E3-94CB-C4292D0D6FBD}">
   <ds:schemaRefs>
     <ds:schemaRef ds:uri="http://schemas.openxmlformats.org/officeDocument/2006/bibliography"/>
   </ds:schemaRefs>

</xml_diff>